<commit_message>
Se agrego links al Manual
</commit_message>
<xml_diff>
--- a/Maestro Detalle Usando JS.docx
+++ b/Maestro Detalle Usando JS.docx
@@ -212,6 +212,7 @@
         </w:rPr>
         <w:t xml:space="preserve"> </w:t>
       </w:r>
+      <w:proofErr w:type="gramStart"/>
       <w:r>
         <w:rPr>
           <w:rFonts w:ascii="Consolas" w:hAnsi="Consolas" w:cs="Consolas"/>
@@ -242,6 +243,7 @@
         </w:rPr>
         <w:t>;</w:t>
       </w:r>
+      <w:proofErr w:type="gramEnd"/>
       <w:r>
         <w:rPr>
           <w:rFonts w:ascii="Consolas" w:hAnsi="Consolas" w:cs="Consolas"/>
@@ -454,6 +456,7 @@
         </w:rPr>
         <w:tab/>
       </w:r>
+      <w:proofErr w:type="gramStart"/>
       <w:r>
         <w:rPr>
           <w:rFonts w:ascii="Consolas" w:hAnsi="Consolas" w:cs="Consolas"/>
@@ -484,6 +487,7 @@
         </w:rPr>
         <w:t>NAME</w:t>
       </w:r>
+      <w:proofErr w:type="gramEnd"/>
       <w:r>
         <w:rPr>
           <w:rFonts w:ascii="Consolas" w:hAnsi="Consolas" w:cs="Consolas"/>
@@ -926,7 +930,18 @@
           <w:szCs w:val="19"/>
           <w:lang w:val="es-ES"/>
         </w:rPr>
-        <w:t xml:space="preserve"> 5 </w:t>
+        <w:t xml:space="preserve"> </w:t>
+      </w:r>
+      <w:proofErr w:type="gramStart"/>
+      <w:r>
+        <w:rPr>
+          <w:rFonts w:ascii="Consolas" w:hAnsi="Consolas" w:cs="Consolas"/>
+          <w:color w:val="000000"/>
+          <w:sz w:val="19"/>
+          <w:szCs w:val="19"/>
+          <w:lang w:val="es-ES"/>
+        </w:rPr>
+        <w:t xml:space="preserve">5 </w:t>
       </w:r>
       <w:r>
         <w:rPr>
@@ -938,6 +953,7 @@
         </w:rPr>
         <w:t>)</w:t>
       </w:r>
+      <w:proofErr w:type="gramEnd"/>
       <w:r>
         <w:rPr>
           <w:rFonts w:ascii="Consolas" w:hAnsi="Consolas" w:cs="Consolas"/>
@@ -1038,6 +1054,7 @@
         </w:rPr>
         <w:tab/>
       </w:r>
+      <w:proofErr w:type="gramStart"/>
       <w:r>
         <w:rPr>
           <w:rFonts w:ascii="Consolas" w:hAnsi="Consolas" w:cs="Consolas"/>
@@ -1068,6 +1085,7 @@
         </w:rPr>
         <w:t>NAME</w:t>
       </w:r>
+      <w:proofErr w:type="gramEnd"/>
       <w:r>
         <w:rPr>
           <w:rFonts w:ascii="Consolas" w:hAnsi="Consolas" w:cs="Consolas"/>
@@ -1530,7 +1548,18 @@
           <w:szCs w:val="19"/>
           <w:lang w:val="es-ES"/>
         </w:rPr>
-        <w:t xml:space="preserve"> 5MB </w:t>
+        <w:t xml:space="preserve"> 5</w:t>
+      </w:r>
+      <w:proofErr w:type="gramStart"/>
+      <w:r>
+        <w:rPr>
+          <w:rFonts w:ascii="Consolas" w:hAnsi="Consolas" w:cs="Consolas"/>
+          <w:color w:val="000000"/>
+          <w:sz w:val="19"/>
+          <w:szCs w:val="19"/>
+          <w:lang w:val="es-ES"/>
+        </w:rPr>
+        <w:t xml:space="preserve">MB </w:t>
       </w:r>
       <w:r>
         <w:rPr>
@@ -1542,6 +1571,7 @@
         </w:rPr>
         <w:t>)</w:t>
       </w:r>
+      <w:proofErr w:type="gramEnd"/>
       <w:r>
         <w:rPr>
           <w:rFonts w:ascii="Consolas" w:hAnsi="Consolas" w:cs="Consolas"/>
@@ -1963,7 +1993,18 @@
           <w:szCs w:val="19"/>
           <w:lang w:val="es-ES"/>
         </w:rPr>
-        <w:t xml:space="preserve"> Venta</w:t>
+        <w:t xml:space="preserve"> </w:t>
+      </w:r>
+      <w:proofErr w:type="gramStart"/>
+      <w:r>
+        <w:rPr>
+          <w:rFonts w:ascii="Consolas" w:hAnsi="Consolas" w:cs="Consolas"/>
+          <w:color w:val="000000"/>
+          <w:sz w:val="19"/>
+          <w:szCs w:val="19"/>
+          <w:lang w:val="es-ES"/>
+        </w:rPr>
+        <w:t>Venta</w:t>
       </w:r>
       <w:r>
         <w:rPr>
@@ -1975,6 +2016,7 @@
         </w:rPr>
         <w:t>(</w:t>
       </w:r>
+      <w:proofErr w:type="gramEnd"/>
     </w:p>
     <w:p>
       <w:pPr>
@@ -2071,6 +2113,7 @@
         </w:rPr>
         <w:t xml:space="preserve"> </w:t>
       </w:r>
+      <w:proofErr w:type="gramStart"/>
       <w:r>
         <w:rPr>
           <w:rFonts w:ascii="Consolas" w:hAnsi="Consolas" w:cs="Consolas"/>
@@ -2091,6 +2134,7 @@
         </w:rPr>
         <w:t>(</w:t>
       </w:r>
+      <w:proofErr w:type="gramEnd"/>
       <w:r>
         <w:rPr>
           <w:rFonts w:ascii="Consolas" w:hAnsi="Consolas" w:cs="Consolas"/>
@@ -2223,6 +2267,7 @@
         <w:tab/>
         <w:t xml:space="preserve">Cliente </w:t>
       </w:r>
+      <w:proofErr w:type="gramStart"/>
       <w:r>
         <w:rPr>
           <w:rFonts w:ascii="Consolas" w:hAnsi="Consolas" w:cs="Consolas"/>
@@ -2243,6 +2288,7 @@
         </w:rPr>
         <w:t>(</w:t>
       </w:r>
+      <w:proofErr w:type="gramEnd"/>
       <w:r>
         <w:rPr>
           <w:rFonts w:ascii="Consolas" w:hAnsi="Consolas" w:cs="Consolas"/>
@@ -2386,7 +2432,18 @@
           <w:szCs w:val="19"/>
           <w:lang w:val="es-ES"/>
         </w:rPr>
-        <w:t xml:space="preserve"> Concepto</w:t>
+        <w:t xml:space="preserve"> </w:t>
+      </w:r>
+      <w:proofErr w:type="gramStart"/>
+      <w:r>
+        <w:rPr>
+          <w:rFonts w:ascii="Consolas" w:hAnsi="Consolas" w:cs="Consolas"/>
+          <w:color w:val="000000"/>
+          <w:sz w:val="19"/>
+          <w:szCs w:val="19"/>
+          <w:lang w:val="es-ES"/>
+        </w:rPr>
+        <w:t>Concepto</w:t>
       </w:r>
       <w:r>
         <w:rPr>
@@ -2398,6 +2455,7 @@
         </w:rPr>
         <w:t>(</w:t>
       </w:r>
+      <w:proofErr w:type="gramEnd"/>
     </w:p>
     <w:p>
       <w:pPr>
@@ -2484,6 +2542,7 @@
         </w:rPr>
         <w:t xml:space="preserve"> </w:t>
       </w:r>
+      <w:proofErr w:type="gramStart"/>
       <w:r>
         <w:rPr>
           <w:rFonts w:ascii="Consolas" w:hAnsi="Consolas" w:cs="Consolas"/>
@@ -2504,6 +2563,7 @@
         </w:rPr>
         <w:t>(</w:t>
       </w:r>
+      <w:proofErr w:type="gramEnd"/>
       <w:r>
         <w:rPr>
           <w:rFonts w:ascii="Consolas" w:hAnsi="Consolas" w:cs="Consolas"/>
@@ -2683,6 +2743,7 @@
         <w:tab/>
         <w:t xml:space="preserve">Nombre </w:t>
       </w:r>
+      <w:proofErr w:type="gramStart"/>
       <w:r>
         <w:rPr>
           <w:rFonts w:ascii="Consolas" w:hAnsi="Consolas" w:cs="Consolas"/>
@@ -2703,6 +2764,7 @@
         </w:rPr>
         <w:t>(</w:t>
       </w:r>
+      <w:proofErr w:type="gramEnd"/>
       <w:r>
         <w:rPr>
           <w:rFonts w:ascii="Consolas" w:hAnsi="Consolas" w:cs="Consolas"/>
@@ -2770,6 +2832,7 @@
         </w:rPr>
         <w:t xml:space="preserve"> </w:t>
       </w:r>
+      <w:proofErr w:type="gramStart"/>
       <w:r>
         <w:rPr>
           <w:rFonts w:ascii="Consolas" w:hAnsi="Consolas" w:cs="Consolas"/>
@@ -2790,6 +2853,7 @@
         </w:rPr>
         <w:t>(</w:t>
       </w:r>
+      <w:proofErr w:type="gramEnd"/>
       <w:r>
         <w:rPr>
           <w:rFonts w:ascii="Consolas" w:hAnsi="Consolas" w:cs="Consolas"/>
@@ -2856,6 +2920,7 @@
         <w:tab/>
         <w:t xml:space="preserve">Total </w:t>
       </w:r>
+      <w:proofErr w:type="gramStart"/>
       <w:r>
         <w:rPr>
           <w:rFonts w:ascii="Consolas" w:hAnsi="Consolas" w:cs="Consolas"/>
@@ -2876,6 +2941,7 @@
         </w:rPr>
         <w:t>(</w:t>
       </w:r>
+      <w:proofErr w:type="gramEnd"/>
       <w:r>
         <w:rPr>
           <w:rFonts w:ascii="Consolas" w:hAnsi="Consolas" w:cs="Consolas"/>
@@ -4010,6 +4076,7 @@
         <w:t xml:space="preserve"> el mismo ruta a la base de datos en el </w:t>
       </w:r>
       <w:proofErr w:type="spellStart"/>
+      <w:proofErr w:type="gramStart"/>
       <w:r>
         <w:rPr>
           <w:b/>
@@ -4027,21 +4094,19 @@
           <w:sz w:val="28"/>
           <w:szCs w:val="28"/>
         </w:rPr>
-        <w:t xml:space="preserve">  a </w:t>
-      </w:r>
-      <w:proofErr w:type="spellStart"/>
-      <w:r>
-        <w:rPr>
-          <w:rFonts w:ascii="Cascadia Mono" w:hAnsi="Cascadia Mono" w:cs="Cascadia Mono"/>
+        <w:t xml:space="preserve">  a</w:t>
+      </w:r>
+      <w:proofErr w:type="gramEnd"/>
+      <w:r>
+        <w:rPr>
           <w:b/>
           <w:bCs/>
           <w:sz w:val="28"/>
           <w:szCs w:val="28"/>
-          <w:lang w:val="es-ES"/>
-        </w:rPr>
-        <w:t>DefaultConnection</w:t>
-      </w:r>
-      <w:proofErr w:type="spellEnd"/>
+        </w:rPr>
+        <w:t xml:space="preserve"> </w:t>
+      </w:r>
+      <w:proofErr w:type="spellStart"/>
       <w:r>
         <w:rPr>
           <w:rFonts w:ascii="Cascadia Mono" w:hAnsi="Cascadia Mono" w:cs="Cascadia Mono"/>
@@ -4051,9 +4116,9 @@
           <w:szCs w:val="28"/>
           <w:lang w:val="es-ES"/>
         </w:rPr>
-        <w:t xml:space="preserve"> para que use la misma base de datos para las tablas de los registros del </w:t>
-      </w:r>
-      <w:proofErr w:type="spellStart"/>
+        <w:t>DefaultConnection</w:t>
+      </w:r>
+      <w:proofErr w:type="spellEnd"/>
       <w:r>
         <w:rPr>
           <w:rFonts w:ascii="Cascadia Mono" w:hAnsi="Cascadia Mono" w:cs="Cascadia Mono"/>
@@ -4063,9 +4128,9 @@
           <w:szCs w:val="28"/>
           <w:lang w:val="es-ES"/>
         </w:rPr>
-        <w:t>login</w:t>
-      </w:r>
-      <w:proofErr w:type="spellEnd"/>
+        <w:t xml:space="preserve"> para que use la misma base de datos para las tablas de los registros del </w:t>
+      </w:r>
+      <w:proofErr w:type="spellStart"/>
       <w:r>
         <w:rPr>
           <w:rFonts w:ascii="Cascadia Mono" w:hAnsi="Cascadia Mono" w:cs="Cascadia Mono"/>
@@ -4075,54 +4140,75 @@
           <w:szCs w:val="28"/>
           <w:lang w:val="es-ES"/>
         </w:rPr>
-        <w:t>:</w:t>
-      </w:r>
-    </w:p>
-    <w:p>
-      <w:pPr>
-        <w:rPr>
+        <w:t>login</w:t>
+      </w:r>
+      <w:proofErr w:type="spellEnd"/>
+      <w:r>
+        <w:rPr>
+          <w:rFonts w:ascii="Cascadia Mono" w:hAnsi="Cascadia Mono" w:cs="Cascadia Mono"/>
+          <w:b/>
+          <w:bCs/>
           <w:sz w:val="28"/>
           <w:szCs w:val="28"/>
-        </w:rPr>
-      </w:pPr>
-      <w:r>
+          <w:lang w:val="es-ES"/>
+        </w:rPr>
+        <w:t>:</w:t>
+      </w:r>
+    </w:p>
+    <w:p>
+      <w:pPr>
         <w:rPr>
           <w:sz w:val="28"/>
           <w:szCs w:val="28"/>
         </w:rPr>
-        <w:t xml:space="preserve">Copiamos en </w:t>
-      </w:r>
-      <w:proofErr w:type="spellStart"/>
+      </w:pPr>
       <w:r>
         <w:rPr>
           <w:sz w:val="28"/>
           <w:szCs w:val="28"/>
         </w:rPr>
-        <w:t>DefaultConnection</w:t>
-      </w:r>
-      <w:proofErr w:type="spellEnd"/>
+        <w:t xml:space="preserve">Copiamos en </w:t>
+      </w:r>
+      <w:proofErr w:type="spellStart"/>
       <w:r>
         <w:rPr>
           <w:sz w:val="28"/>
           <w:szCs w:val="28"/>
         </w:rPr>
-        <w:t xml:space="preserve">, el data </w:t>
-      </w:r>
-      <w:proofErr w:type="spellStart"/>
+        <w:t>DefaultConnection</w:t>
+      </w:r>
+      <w:proofErr w:type="spellEnd"/>
       <w:r>
         <w:rPr>
           <w:sz w:val="28"/>
           <w:szCs w:val="28"/>
         </w:rPr>
-        <w:t>source</w:t>
-      </w:r>
-      <w:proofErr w:type="spellEnd"/>
+        <w:t xml:space="preserve">, el data </w:t>
+      </w:r>
+      <w:proofErr w:type="spellStart"/>
+      <w:proofErr w:type="gramStart"/>
       <w:r>
         <w:rPr>
           <w:sz w:val="28"/>
           <w:szCs w:val="28"/>
         </w:rPr>
-        <w:t xml:space="preserve">  hasta </w:t>
+        <w:t>source</w:t>
+      </w:r>
+      <w:proofErr w:type="spellEnd"/>
+      <w:r>
+        <w:rPr>
+          <w:sz w:val="28"/>
+          <w:szCs w:val="28"/>
+        </w:rPr>
+        <w:t xml:space="preserve">  hasta</w:t>
+      </w:r>
+      <w:proofErr w:type="gramEnd"/>
+      <w:r>
+        <w:rPr>
+          <w:sz w:val="28"/>
+          <w:szCs w:val="28"/>
+        </w:rPr>
+        <w:t xml:space="preserve"> </w:t>
       </w:r>
       <w:proofErr w:type="spellStart"/>
       <w:r>
@@ -4326,6 +4412,7 @@
         <w:t>=DESKTOP-J1SSK74\</w:t>
       </w:r>
       <w:proofErr w:type="spellStart"/>
+      <w:proofErr w:type="gramStart"/>
       <w:r>
         <w:rPr>
           <w:rFonts w:ascii="Cascadia Mono" w:hAnsi="Cascadia Mono" w:cs="Cascadia Mono"/>
@@ -4337,6 +4424,7 @@
         <w:t>SQLEXPRESS;initial</w:t>
       </w:r>
       <w:proofErr w:type="spellEnd"/>
+      <w:proofErr w:type="gramEnd"/>
       <w:r>
         <w:rPr>
           <w:rFonts w:ascii="Cascadia Mono" w:hAnsi="Cascadia Mono" w:cs="Cascadia Mono"/>
@@ -4748,6 +4836,7 @@
         <w:t>&amp;</w:t>
       </w:r>
       <w:proofErr w:type="spellStart"/>
+      <w:proofErr w:type="gramStart"/>
       <w:r>
         <w:rPr>
           <w:rFonts w:ascii="Cascadia Mono" w:hAnsi="Cascadia Mono" w:cs="Cascadia Mono"/>
@@ -4769,6 +4858,7 @@
         <w:t>data</w:t>
       </w:r>
       <w:proofErr w:type="spellEnd"/>
+      <w:proofErr w:type="gramEnd"/>
       <w:r>
         <w:rPr>
           <w:rFonts w:ascii="Cascadia Mono" w:hAnsi="Cascadia Mono" w:cs="Cascadia Mono"/>
@@ -5649,7 +5739,27 @@
           <w:sz w:val="24"/>
           <w:szCs w:val="24"/>
         </w:rPr>
-        <w:t xml:space="preserve"> y dentro creamos un nueva clase </w:t>
+        <w:t xml:space="preserve"> y dentro creamos </w:t>
+      </w:r>
+      <w:proofErr w:type="gramStart"/>
+      <w:r>
+        <w:rPr>
+          <w:b/>
+          <w:bCs/>
+          <w:sz w:val="24"/>
+          <w:szCs w:val="24"/>
+        </w:rPr>
+        <w:t>un nueva clase</w:t>
+      </w:r>
+      <w:proofErr w:type="gramEnd"/>
+      <w:r>
+        <w:rPr>
+          <w:b/>
+          <w:bCs/>
+          <w:sz w:val="24"/>
+          <w:szCs w:val="24"/>
+        </w:rPr>
+        <w:t xml:space="preserve"> </w:t>
       </w:r>
       <w:proofErr w:type="spellStart"/>
       <w:r>
@@ -5983,6 +6093,7 @@
         <w:t xml:space="preserve"> </w:t>
       </w:r>
       <w:proofErr w:type="spellStart"/>
+      <w:proofErr w:type="gramStart"/>
       <w:r>
         <w:rPr>
           <w:rFonts w:ascii="Cascadia Mono" w:hAnsi="Cascadia Mono" w:cs="Cascadia Mono"/>
@@ -5994,6 +6105,7 @@
         <w:t>System.Collections.Generic</w:t>
       </w:r>
       <w:proofErr w:type="spellEnd"/>
+      <w:proofErr w:type="gramEnd"/>
       <w:r>
         <w:rPr>
           <w:rFonts w:ascii="Cascadia Mono" w:hAnsi="Cascadia Mono" w:cs="Cascadia Mono"/>
@@ -6175,6 +6287,7 @@
         <w:t xml:space="preserve"> </w:t>
       </w:r>
       <w:proofErr w:type="spellStart"/>
+      <w:proofErr w:type="gramStart"/>
       <w:r>
         <w:rPr>
           <w:rFonts w:ascii="Cascadia Mono" w:hAnsi="Cascadia Mono" w:cs="Cascadia Mono"/>
@@ -6186,6 +6299,7 @@
         <w:t>MaestroDetalle.Models.ViewModels</w:t>
       </w:r>
       <w:proofErr w:type="spellEnd"/>
+      <w:proofErr w:type="gramEnd"/>
     </w:p>
     <w:p>
       <w:pPr>
@@ -6454,7 +6568,18 @@
           <w:szCs w:val="19"/>
           <w:lang w:val="es-ES"/>
         </w:rPr>
-        <w:t xml:space="preserve"> Cliente { </w:t>
+        <w:t xml:space="preserve"> Cliente </w:t>
+      </w:r>
+      <w:proofErr w:type="gramStart"/>
+      <w:r>
+        <w:rPr>
+          <w:rFonts w:ascii="Cascadia Mono" w:hAnsi="Cascadia Mono" w:cs="Cascadia Mono"/>
+          <w:color w:val="000000"/>
+          <w:sz w:val="19"/>
+          <w:szCs w:val="19"/>
+          <w:lang w:val="es-ES"/>
+        </w:rPr>
+        <w:t xml:space="preserve">{ </w:t>
       </w:r>
       <w:proofErr w:type="spellStart"/>
       <w:r>
@@ -6468,6 +6593,7 @@
         <w:t>get</w:t>
       </w:r>
       <w:proofErr w:type="spellEnd"/>
+      <w:proofErr w:type="gramEnd"/>
       <w:r>
         <w:rPr>
           <w:rFonts w:ascii="Cascadia Mono" w:hAnsi="Cascadia Mono" w:cs="Cascadia Mono"/>
@@ -6565,7 +6691,18 @@
           <w:szCs w:val="19"/>
           <w:lang w:val="es-ES"/>
         </w:rPr>
-        <w:t xml:space="preserve">&lt;Concepto&gt; Conceptos { </w:t>
+        <w:t xml:space="preserve">&lt;Concepto&gt; Conceptos </w:t>
+      </w:r>
+      <w:proofErr w:type="gramStart"/>
+      <w:r>
+        <w:rPr>
+          <w:rFonts w:ascii="Cascadia Mono" w:hAnsi="Cascadia Mono" w:cs="Cascadia Mono"/>
+          <w:color w:val="000000"/>
+          <w:sz w:val="19"/>
+          <w:szCs w:val="19"/>
+          <w:lang w:val="es-ES"/>
+        </w:rPr>
+        <w:t xml:space="preserve">{ </w:t>
       </w:r>
       <w:proofErr w:type="spellStart"/>
       <w:r>
@@ -6579,6 +6716,7 @@
         <w:t>get</w:t>
       </w:r>
       <w:proofErr w:type="spellEnd"/>
+      <w:proofErr w:type="gramEnd"/>
       <w:r>
         <w:rPr>
           <w:rFonts w:ascii="Cascadia Mono" w:hAnsi="Cascadia Mono" w:cs="Cascadia Mono"/>
@@ -6890,7 +7028,18 @@
           <w:szCs w:val="19"/>
           <w:lang w:val="es-ES"/>
         </w:rPr>
-        <w:t xml:space="preserve"> Cantidad { </w:t>
+        <w:t xml:space="preserve"> Cantidad </w:t>
+      </w:r>
+      <w:proofErr w:type="gramStart"/>
+      <w:r>
+        <w:rPr>
+          <w:rFonts w:ascii="Cascadia Mono" w:hAnsi="Cascadia Mono" w:cs="Cascadia Mono"/>
+          <w:color w:val="000000"/>
+          <w:sz w:val="19"/>
+          <w:szCs w:val="19"/>
+          <w:lang w:val="es-ES"/>
+        </w:rPr>
+        <w:t xml:space="preserve">{ </w:t>
       </w:r>
       <w:proofErr w:type="spellStart"/>
       <w:r>
@@ -6904,6 +7053,7 @@
         <w:t>get</w:t>
       </w:r>
       <w:proofErr w:type="spellEnd"/>
+      <w:proofErr w:type="gramEnd"/>
       <w:r>
         <w:rPr>
           <w:rFonts w:ascii="Cascadia Mono" w:hAnsi="Cascadia Mono" w:cs="Cascadia Mono"/>
@@ -7001,7 +7151,18 @@
           <w:szCs w:val="19"/>
           <w:lang w:val="es-ES"/>
         </w:rPr>
-        <w:t xml:space="preserve"> Nombre { </w:t>
+        <w:t xml:space="preserve"> Nombre </w:t>
+      </w:r>
+      <w:proofErr w:type="gramStart"/>
+      <w:r>
+        <w:rPr>
+          <w:rFonts w:ascii="Cascadia Mono" w:hAnsi="Cascadia Mono" w:cs="Cascadia Mono"/>
+          <w:color w:val="000000"/>
+          <w:sz w:val="19"/>
+          <w:szCs w:val="19"/>
+          <w:lang w:val="es-ES"/>
+        </w:rPr>
+        <w:t xml:space="preserve">{ </w:t>
       </w:r>
       <w:proofErr w:type="spellStart"/>
       <w:r>
@@ -7015,6 +7176,7 @@
         <w:t>get</w:t>
       </w:r>
       <w:proofErr w:type="spellEnd"/>
+      <w:proofErr w:type="gramEnd"/>
       <w:r>
         <w:rPr>
           <w:rFonts w:ascii="Cascadia Mono" w:hAnsi="Cascadia Mono" w:cs="Cascadia Mono"/>
@@ -7132,7 +7294,18 @@
           <w:szCs w:val="19"/>
           <w:lang w:val="es-ES"/>
         </w:rPr>
-        <w:t xml:space="preserve"> { </w:t>
+        <w:t xml:space="preserve"> </w:t>
+      </w:r>
+      <w:proofErr w:type="gramStart"/>
+      <w:r>
+        <w:rPr>
+          <w:rFonts w:ascii="Cascadia Mono" w:hAnsi="Cascadia Mono" w:cs="Cascadia Mono"/>
+          <w:color w:val="000000"/>
+          <w:sz w:val="19"/>
+          <w:szCs w:val="19"/>
+          <w:lang w:val="es-ES"/>
+        </w:rPr>
+        <w:t xml:space="preserve">{ </w:t>
       </w:r>
       <w:proofErr w:type="spellStart"/>
       <w:r>
@@ -7146,6 +7319,7 @@
         <w:t>get</w:t>
       </w:r>
       <w:proofErr w:type="spellEnd"/>
+      <w:proofErr w:type="gramEnd"/>
       <w:r>
         <w:rPr>
           <w:rFonts w:ascii="Cascadia Mono" w:hAnsi="Cascadia Mono" w:cs="Cascadia Mono"/>
@@ -7283,8 +7457,20 @@
           <w:szCs w:val="19"/>
           <w:lang w:val="es-ES"/>
         </w:rPr>
-        <w:t>//usamos nuestro modelos</w:t>
-      </w:r>
+        <w:t xml:space="preserve">//usamos </w:t>
+      </w:r>
+      <w:proofErr w:type="gramStart"/>
+      <w:r>
+        <w:rPr>
+          <w:rFonts w:ascii="Cascadia Mono" w:hAnsi="Cascadia Mono" w:cs="Cascadia Mono"/>
+          <w:color w:val="008000"/>
+          <w:sz w:val="19"/>
+          <w:szCs w:val="19"/>
+          <w:lang w:val="es-ES"/>
+        </w:rPr>
+        <w:t>nuestro modelos</w:t>
+      </w:r>
+      <w:proofErr w:type="gramEnd"/>
     </w:p>
     <w:p>
       <w:pPr>
@@ -7382,6 +7568,7 @@
         <w:t xml:space="preserve"> </w:t>
       </w:r>
       <w:proofErr w:type="spellStart"/>
+      <w:proofErr w:type="gramStart"/>
       <w:r>
         <w:rPr>
           <w:rFonts w:ascii="Cascadia Mono" w:hAnsi="Cascadia Mono" w:cs="Cascadia Mono"/>
@@ -7393,6 +7580,7 @@
         <w:t>MaestroDetalle.Models.ViewModels</w:t>
       </w:r>
       <w:proofErr w:type="spellEnd"/>
+      <w:proofErr w:type="gramEnd"/>
       <w:r>
         <w:rPr>
           <w:rFonts w:ascii="Cascadia Mono" w:hAnsi="Cascadia Mono" w:cs="Cascadia Mono"/>
@@ -7562,6 +7750,7 @@
         <w:t xml:space="preserve"> </w:t>
       </w:r>
       <w:proofErr w:type="spellStart"/>
+      <w:proofErr w:type="gramStart"/>
       <w:r>
         <w:rPr>
           <w:rFonts w:ascii="Cascadia Mono" w:hAnsi="Cascadia Mono" w:cs="Cascadia Mono"/>
@@ -7581,7 +7770,18 @@
           <w:szCs w:val="19"/>
           <w:lang w:val="es-ES"/>
         </w:rPr>
-        <w:t xml:space="preserve"> : </w:t>
+        <w:t xml:space="preserve"> :</w:t>
+      </w:r>
+      <w:proofErr w:type="gramEnd"/>
+      <w:r>
+        <w:rPr>
+          <w:rFonts w:ascii="Cascadia Mono" w:hAnsi="Cascadia Mono" w:cs="Cascadia Mono"/>
+          <w:color w:val="000000"/>
+          <w:sz w:val="19"/>
+          <w:szCs w:val="19"/>
+          <w:lang w:val="es-ES"/>
+        </w:rPr>
+        <w:t xml:space="preserve"> </w:t>
       </w:r>
       <w:proofErr w:type="spellStart"/>
       <w:r>
@@ -7784,6 +7984,7 @@
         <w:t xml:space="preserve"> </w:t>
       </w:r>
       <w:proofErr w:type="spellStart"/>
+      <w:proofErr w:type="gramStart"/>
       <w:r>
         <w:rPr>
           <w:rFonts w:ascii="Cascadia Mono" w:hAnsi="Cascadia Mono" w:cs="Cascadia Mono"/>
@@ -7803,7 +8004,18 @@
           <w:szCs w:val="19"/>
           <w:lang w:val="es-ES"/>
         </w:rPr>
-        <w:t>()</w:t>
+        <w:t>(</w:t>
+      </w:r>
+      <w:proofErr w:type="gramEnd"/>
+      <w:r>
+        <w:rPr>
+          <w:rFonts w:ascii="Cascadia Mono" w:hAnsi="Cascadia Mono" w:cs="Cascadia Mono"/>
+          <w:color w:val="000000"/>
+          <w:sz w:val="19"/>
+          <w:szCs w:val="19"/>
+          <w:lang w:val="es-ES"/>
+        </w:rPr>
+        <w:t>)</w:t>
       </w:r>
     </w:p>
     <w:p>
@@ -7875,7 +8087,29 @@
           <w:szCs w:val="19"/>
           <w:lang w:val="es-ES"/>
         </w:rPr>
-        <w:t xml:space="preserve"> View();</w:t>
+        <w:t xml:space="preserve"> </w:t>
+      </w:r>
+      <w:proofErr w:type="gramStart"/>
+      <w:r>
+        <w:rPr>
+          <w:rFonts w:ascii="Cascadia Mono" w:hAnsi="Cascadia Mono" w:cs="Cascadia Mono"/>
+          <w:color w:val="000000"/>
+          <w:sz w:val="19"/>
+          <w:szCs w:val="19"/>
+          <w:lang w:val="es-ES"/>
+        </w:rPr>
+        <w:t>View(</w:t>
+      </w:r>
+      <w:proofErr w:type="gramEnd"/>
+      <w:r>
+        <w:rPr>
+          <w:rFonts w:ascii="Cascadia Mono" w:hAnsi="Cascadia Mono" w:cs="Cascadia Mono"/>
+          <w:color w:val="000000"/>
+          <w:sz w:val="19"/>
+          <w:szCs w:val="19"/>
+          <w:lang w:val="es-ES"/>
+        </w:rPr>
+        <w:t>);</w:t>
       </w:r>
     </w:p>
     <w:p>
@@ -8091,6 +8325,7 @@
         <w:t xml:space="preserve"> </w:t>
       </w:r>
       <w:proofErr w:type="spellStart"/>
+      <w:proofErr w:type="gramStart"/>
       <w:r>
         <w:rPr>
           <w:rFonts w:ascii="Cascadia Mono" w:hAnsi="Cascadia Mono" w:cs="Cascadia Mono"/>
@@ -8113,6 +8348,7 @@
         <w:t>(</w:t>
       </w:r>
       <w:proofErr w:type="spellStart"/>
+      <w:proofErr w:type="gramEnd"/>
       <w:r>
         <w:rPr>
           <w:rFonts w:ascii="Cascadia Mono" w:hAnsi="Cascadia Mono" w:cs="Cascadia Mono"/>
@@ -8400,6 +8636,7 @@
         <w:t xml:space="preserve"> </w:t>
       </w:r>
       <w:proofErr w:type="spellStart"/>
+      <w:proofErr w:type="gramStart"/>
       <w:r>
         <w:rPr>
           <w:rFonts w:ascii="Cascadia Mono" w:hAnsi="Cascadia Mono" w:cs="Cascadia Mono"/>
@@ -8419,7 +8656,18 @@
           <w:szCs w:val="19"/>
           <w:lang w:val="es-ES"/>
         </w:rPr>
-        <w:t>())</w:t>
+        <w:t>(</w:t>
+      </w:r>
+      <w:proofErr w:type="gramEnd"/>
+      <w:r>
+        <w:rPr>
+          <w:rFonts w:ascii="Cascadia Mono" w:hAnsi="Cascadia Mono" w:cs="Cascadia Mono"/>
+          <w:color w:val="000000"/>
+          <w:sz w:val="19"/>
+          <w:szCs w:val="19"/>
+          <w:lang w:val="es-ES"/>
+        </w:rPr>
+        <w:t>))</w:t>
       </w:r>
     </w:p>
     <w:p>
@@ -8546,7 +8794,29 @@
           <w:szCs w:val="19"/>
           <w:lang w:val="es-ES"/>
         </w:rPr>
-        <w:t xml:space="preserve"> Venta();</w:t>
+        <w:t xml:space="preserve"> </w:t>
+      </w:r>
+      <w:proofErr w:type="gramStart"/>
+      <w:r>
+        <w:rPr>
+          <w:rFonts w:ascii="Cascadia Mono" w:hAnsi="Cascadia Mono" w:cs="Cascadia Mono"/>
+          <w:color w:val="000000"/>
+          <w:sz w:val="19"/>
+          <w:szCs w:val="19"/>
+          <w:lang w:val="es-ES"/>
+        </w:rPr>
+        <w:t>Venta(</w:t>
+      </w:r>
+      <w:proofErr w:type="gramEnd"/>
+      <w:r>
+        <w:rPr>
+          <w:rFonts w:ascii="Cascadia Mono" w:hAnsi="Cascadia Mono" w:cs="Cascadia Mono"/>
+          <w:color w:val="000000"/>
+          <w:sz w:val="19"/>
+          <w:szCs w:val="19"/>
+          <w:lang w:val="es-ES"/>
+        </w:rPr>
+        <w:t>);</w:t>
       </w:r>
     </w:p>
     <w:p>
@@ -8589,6 +8859,7 @@
         <w:t xml:space="preserve">                    </w:t>
       </w:r>
       <w:proofErr w:type="spellStart"/>
+      <w:proofErr w:type="gramStart"/>
       <w:r>
         <w:rPr>
           <w:rFonts w:ascii="Cascadia Mono" w:hAnsi="Cascadia Mono" w:cs="Cascadia Mono"/>
@@ -8600,6 +8871,7 @@
         <w:t>venta.Fecha</w:t>
       </w:r>
       <w:proofErr w:type="spellEnd"/>
+      <w:proofErr w:type="gramEnd"/>
       <w:r>
         <w:rPr>
           <w:rFonts w:ascii="Cascadia Mono" w:hAnsi="Cascadia Mono" w:cs="Cascadia Mono"/>
@@ -8658,6 +8930,7 @@
         <w:t xml:space="preserve">                    </w:t>
       </w:r>
       <w:proofErr w:type="spellStart"/>
+      <w:proofErr w:type="gramStart"/>
       <w:r>
         <w:rPr>
           <w:rFonts w:ascii="Cascadia Mono" w:hAnsi="Cascadia Mono" w:cs="Cascadia Mono"/>
@@ -8669,6 +8942,7 @@
         <w:t>venta.Cliente</w:t>
       </w:r>
       <w:proofErr w:type="spellEnd"/>
+      <w:proofErr w:type="gramEnd"/>
       <w:r>
         <w:rPr>
           <w:rFonts w:ascii="Cascadia Mono" w:hAnsi="Cascadia Mono" w:cs="Cascadia Mono"/>
@@ -8777,6 +9051,7 @@
         <w:t xml:space="preserve">                    </w:t>
       </w:r>
       <w:proofErr w:type="spellStart"/>
+      <w:proofErr w:type="gramStart"/>
       <w:r>
         <w:rPr>
           <w:rFonts w:ascii="Cascadia Mono" w:hAnsi="Cascadia Mono" w:cs="Cascadia Mono"/>
@@ -8788,6 +9063,7 @@
         <w:t>db.Venta.Add</w:t>
       </w:r>
       <w:proofErr w:type="spellEnd"/>
+      <w:proofErr w:type="gramEnd"/>
       <w:r>
         <w:rPr>
           <w:rFonts w:ascii="Cascadia Mono" w:hAnsi="Cascadia Mono" w:cs="Cascadia Mono"/>
@@ -8824,6 +9100,7 @@
         <w:t xml:space="preserve">                    </w:t>
       </w:r>
       <w:proofErr w:type="spellStart"/>
+      <w:proofErr w:type="gramStart"/>
       <w:r>
         <w:rPr>
           <w:rFonts w:ascii="Cascadia Mono" w:hAnsi="Cascadia Mono" w:cs="Cascadia Mono"/>
@@ -8835,6 +9112,7 @@
         <w:t>db.SaveChanges</w:t>
       </w:r>
       <w:proofErr w:type="spellEnd"/>
+      <w:proofErr w:type="gramEnd"/>
       <w:r>
         <w:rPr>
           <w:rFonts w:ascii="Cascadia Mono" w:hAnsi="Cascadia Mono" w:cs="Cascadia Mono"/>
@@ -8973,7 +9251,29 @@
           <w:szCs w:val="19"/>
           <w:lang w:val="es-ES"/>
         </w:rPr>
-        <w:t xml:space="preserve"> View();</w:t>
+        <w:t xml:space="preserve"> </w:t>
+      </w:r>
+      <w:proofErr w:type="gramStart"/>
+      <w:r>
+        <w:rPr>
+          <w:rFonts w:ascii="Cascadia Mono" w:hAnsi="Cascadia Mono" w:cs="Cascadia Mono"/>
+          <w:color w:val="000000"/>
+          <w:sz w:val="19"/>
+          <w:szCs w:val="19"/>
+          <w:lang w:val="es-ES"/>
+        </w:rPr>
+        <w:t>View(</w:t>
+      </w:r>
+      <w:proofErr w:type="gramEnd"/>
+      <w:r>
+        <w:rPr>
+          <w:rFonts w:ascii="Cascadia Mono" w:hAnsi="Cascadia Mono" w:cs="Cascadia Mono"/>
+          <w:color w:val="000000"/>
+          <w:sz w:val="19"/>
+          <w:szCs w:val="19"/>
+          <w:lang w:val="es-ES"/>
+        </w:rPr>
+        <w:t>);</w:t>
       </w:r>
     </w:p>
     <w:p>
@@ -9025,6 +9325,7 @@
         </w:rPr>
         <w:t xml:space="preserve">            </w:t>
       </w:r>
+      <w:proofErr w:type="gramStart"/>
       <w:r>
         <w:rPr>
           <w:rFonts w:ascii="Cascadia Mono" w:hAnsi="Cascadia Mono" w:cs="Cascadia Mono"/>
@@ -9046,6 +9347,7 @@
         <w:t>(</w:t>
       </w:r>
       <w:proofErr w:type="spellStart"/>
+      <w:proofErr w:type="gramEnd"/>
       <w:r>
         <w:rPr>
           <w:rFonts w:ascii="Cascadia Mono" w:hAnsi="Cascadia Mono" w:cs="Cascadia Mono"/>
@@ -9335,6 +9637,7 @@
         <w:t xml:space="preserve">@model </w:t>
       </w:r>
       <w:proofErr w:type="spellStart"/>
+      <w:proofErr w:type="gramStart"/>
       <w:r>
         <w:rPr>
           <w:rFonts w:ascii="Cascadia Mono" w:hAnsi="Cascadia Mono" w:cs="Cascadia Mono"/>
@@ -9346,6 +9649,7 @@
         <w:t>MaestroDetalle.Models.ViewModels.VentaViewModel</w:t>
       </w:r>
       <w:proofErr w:type="spellEnd"/>
+      <w:proofErr w:type="gramEnd"/>
     </w:p>
     <w:p>
       <w:pPr>
@@ -9621,6 +9925,7 @@
           <w:lang w:val="es-ES"/>
         </w:rPr>
       </w:pPr>
+      <w:proofErr w:type="gramStart"/>
       <w:r>
         <w:rPr>
           <w:rFonts w:ascii="Cascadia Mono" w:hAnsi="Cascadia Mono" w:cs="Cascadia Mono"/>
@@ -9629,9 +9934,9 @@
           <w:szCs w:val="19"/>
           <w:lang w:val="es-ES"/>
         </w:rPr>
-        <w:t xml:space="preserve">&lt;!--usamos el </w:t>
-      </w:r>
-      <w:proofErr w:type="spellStart"/>
+        <w:t>&lt;!--</w:t>
+      </w:r>
+      <w:proofErr w:type="gramEnd"/>
       <w:r>
         <w:rPr>
           <w:rFonts w:ascii="Cascadia Mono" w:hAnsi="Cascadia Mono" w:cs="Cascadia Mono"/>
@@ -9640,6 +9945,17 @@
           <w:szCs w:val="19"/>
           <w:lang w:val="es-ES"/>
         </w:rPr>
+        <w:t xml:space="preserve">usamos el </w:t>
+      </w:r>
+      <w:proofErr w:type="spellStart"/>
+      <w:r>
+        <w:rPr>
+          <w:rFonts w:ascii="Cascadia Mono" w:hAnsi="Cascadia Mono" w:cs="Cascadia Mono"/>
+          <w:color w:val="006400"/>
+          <w:sz w:val="19"/>
+          <w:szCs w:val="19"/>
+          <w:lang w:val="es-ES"/>
+        </w:rPr>
         <w:t>helper</w:t>
       </w:r>
       <w:proofErr w:type="spellEnd"/>
@@ -9668,6 +9984,7 @@
           <w:lang w:val="es-ES"/>
         </w:rPr>
       </w:pPr>
+      <w:proofErr w:type="gramStart"/>
       <w:r>
         <w:rPr>
           <w:rFonts w:ascii="Cascadia Mono" w:hAnsi="Cascadia Mono" w:cs="Cascadia Mono"/>
@@ -9676,9 +9993,9 @@
           <w:szCs w:val="19"/>
           <w:lang w:val="es-ES"/>
         </w:rPr>
-        <w:t xml:space="preserve">&lt;!--le indicamos 3 </w:t>
-      </w:r>
-      <w:proofErr w:type="spellStart"/>
+        <w:t>&lt;!--</w:t>
+      </w:r>
+      <w:proofErr w:type="gramEnd"/>
       <w:r>
         <w:rPr>
           <w:rFonts w:ascii="Cascadia Mono" w:hAnsi="Cascadia Mono" w:cs="Cascadia Mono"/>
@@ -9687,6 +10004,17 @@
           <w:szCs w:val="19"/>
           <w:lang w:val="es-ES"/>
         </w:rPr>
+        <w:t xml:space="preserve">le indicamos 3 </w:t>
+      </w:r>
+      <w:proofErr w:type="spellStart"/>
+      <w:r>
+        <w:rPr>
+          <w:rFonts w:ascii="Cascadia Mono" w:hAnsi="Cascadia Mono" w:cs="Cascadia Mono"/>
+          <w:color w:val="006400"/>
+          <w:sz w:val="19"/>
+          <w:szCs w:val="19"/>
+          <w:lang w:val="es-ES"/>
+        </w:rPr>
         <w:t>parametris</w:t>
       </w:r>
       <w:proofErr w:type="spellEnd"/>
@@ -10192,6 +10520,7 @@
         <w:t xml:space="preserve">Html.LabelFor(v =&gt; </w:t>
       </w:r>
       <w:proofErr w:type="spellStart"/>
+      <w:proofErr w:type="gramStart"/>
       <w:r>
         <w:rPr>
           <w:rFonts w:ascii="Cascadia Mono" w:hAnsi="Cascadia Mono" w:cs="Cascadia Mono"/>
@@ -10203,6 +10532,7 @@
         <w:t>v.Cliente</w:t>
       </w:r>
       <w:proofErr w:type="spellEnd"/>
+      <w:proofErr w:type="gramEnd"/>
       <w:r>
         <w:rPr>
           <w:rFonts w:ascii="Cascadia Mono" w:hAnsi="Cascadia Mono" w:cs="Cascadia Mono"/>
@@ -10260,6 +10590,7 @@
         <w:t xml:space="preserve">Html.TextBoxFor(V =&gt; </w:t>
       </w:r>
       <w:proofErr w:type="spellStart"/>
+      <w:proofErr w:type="gramStart"/>
       <w:r>
         <w:rPr>
           <w:rFonts w:ascii="Cascadia Mono" w:hAnsi="Cascadia Mono" w:cs="Cascadia Mono"/>
@@ -10271,6 +10602,7 @@
         <w:t>V.Cliente</w:t>
       </w:r>
       <w:proofErr w:type="spellEnd"/>
+      <w:proofErr w:type="gramEnd"/>
       <w:r>
         <w:rPr>
           <w:rFonts w:ascii="Cascadia Mono" w:hAnsi="Cascadia Mono" w:cs="Cascadia Mono"/>
@@ -11033,6 +11365,7 @@
         <w:t xml:space="preserve"> </w:t>
       </w:r>
       <w:proofErr w:type="spellStart"/>
+      <w:proofErr w:type="gramStart"/>
       <w:r>
         <w:rPr>
           <w:rFonts w:ascii="Cascadia Mono" w:hAnsi="Cascadia Mono" w:cs="Cascadia Mono"/>
@@ -11044,6 +11377,7 @@
         <w:t>System.Collections.Generic</w:t>
       </w:r>
       <w:proofErr w:type="spellEnd"/>
+      <w:proofErr w:type="gramEnd"/>
       <w:r>
         <w:rPr>
           <w:rFonts w:ascii="Cascadia Mono" w:hAnsi="Cascadia Mono" w:cs="Cascadia Mono"/>
@@ -11210,6 +11544,7 @@
         <w:t xml:space="preserve"> </w:t>
       </w:r>
       <w:proofErr w:type="spellStart"/>
+      <w:proofErr w:type="gramStart"/>
       <w:r>
         <w:rPr>
           <w:rFonts w:ascii="Cascadia Mono" w:hAnsi="Cascadia Mono" w:cs="Cascadia Mono"/>
@@ -11221,6 +11556,7 @@
         <w:t>System.Web.Mvc</w:t>
       </w:r>
       <w:proofErr w:type="spellEnd"/>
+      <w:proofErr w:type="gramEnd"/>
       <w:r>
         <w:rPr>
           <w:rFonts w:ascii="Cascadia Mono" w:hAnsi="Cascadia Mono" w:cs="Cascadia Mono"/>
@@ -11254,8 +11590,20 @@
           <w:szCs w:val="19"/>
           <w:lang w:val="es-ES"/>
         </w:rPr>
-        <w:t>//usamos nuestro modelos</w:t>
-      </w:r>
+        <w:t xml:space="preserve">//usamos </w:t>
+      </w:r>
+      <w:proofErr w:type="gramStart"/>
+      <w:r>
+        <w:rPr>
+          <w:rFonts w:ascii="Cascadia Mono" w:hAnsi="Cascadia Mono" w:cs="Cascadia Mono"/>
+          <w:color w:val="008000"/>
+          <w:sz w:val="19"/>
+          <w:szCs w:val="19"/>
+          <w:lang w:val="es-ES"/>
+        </w:rPr>
+        <w:t>nuestro modelos</w:t>
+      </w:r>
+      <w:proofErr w:type="gramEnd"/>
     </w:p>
     <w:p>
       <w:pPr>
@@ -11353,6 +11701,7 @@
         <w:t xml:space="preserve"> </w:t>
       </w:r>
       <w:proofErr w:type="spellStart"/>
+      <w:proofErr w:type="gramStart"/>
       <w:r>
         <w:rPr>
           <w:rFonts w:ascii="Cascadia Mono" w:hAnsi="Cascadia Mono" w:cs="Cascadia Mono"/>
@@ -11364,6 +11713,7 @@
         <w:t>MaestroDetalle.Models.ViewModels</w:t>
       </w:r>
       <w:proofErr w:type="spellEnd"/>
+      <w:proofErr w:type="gramEnd"/>
       <w:r>
         <w:rPr>
           <w:rFonts w:ascii="Cascadia Mono" w:hAnsi="Cascadia Mono" w:cs="Cascadia Mono"/>
@@ -11533,6 +11883,7 @@
         <w:t xml:space="preserve"> </w:t>
       </w:r>
       <w:proofErr w:type="spellStart"/>
+      <w:proofErr w:type="gramStart"/>
       <w:r>
         <w:rPr>
           <w:rFonts w:ascii="Cascadia Mono" w:hAnsi="Cascadia Mono" w:cs="Cascadia Mono"/>
@@ -11552,7 +11903,18 @@
           <w:szCs w:val="19"/>
           <w:lang w:val="es-ES"/>
         </w:rPr>
-        <w:t xml:space="preserve"> : </w:t>
+        <w:t xml:space="preserve"> :</w:t>
+      </w:r>
+      <w:proofErr w:type="gramEnd"/>
+      <w:r>
+        <w:rPr>
+          <w:rFonts w:ascii="Cascadia Mono" w:hAnsi="Cascadia Mono" w:cs="Cascadia Mono"/>
+          <w:color w:val="000000"/>
+          <w:sz w:val="19"/>
+          <w:szCs w:val="19"/>
+          <w:lang w:val="es-ES"/>
+        </w:rPr>
+        <w:t xml:space="preserve"> </w:t>
       </w:r>
       <w:proofErr w:type="spellStart"/>
       <w:r>
@@ -11755,6 +12117,7 @@
         <w:t xml:space="preserve"> </w:t>
       </w:r>
       <w:proofErr w:type="spellStart"/>
+      <w:proofErr w:type="gramStart"/>
       <w:r>
         <w:rPr>
           <w:rFonts w:ascii="Cascadia Mono" w:hAnsi="Cascadia Mono" w:cs="Cascadia Mono"/>
@@ -11774,7 +12137,18 @@
           <w:szCs w:val="19"/>
           <w:lang w:val="es-ES"/>
         </w:rPr>
-        <w:t>()</w:t>
+        <w:t>(</w:t>
+      </w:r>
+      <w:proofErr w:type="gramEnd"/>
+      <w:r>
+        <w:rPr>
+          <w:rFonts w:ascii="Cascadia Mono" w:hAnsi="Cascadia Mono" w:cs="Cascadia Mono"/>
+          <w:color w:val="000000"/>
+          <w:sz w:val="19"/>
+          <w:szCs w:val="19"/>
+          <w:lang w:val="es-ES"/>
+        </w:rPr>
+        <w:t>)</w:t>
       </w:r>
     </w:p>
     <w:p>
@@ -11846,7 +12220,29 @@
           <w:szCs w:val="19"/>
           <w:lang w:val="es-ES"/>
         </w:rPr>
-        <w:t xml:space="preserve"> View();</w:t>
+        <w:t xml:space="preserve"> </w:t>
+      </w:r>
+      <w:proofErr w:type="gramStart"/>
+      <w:r>
+        <w:rPr>
+          <w:rFonts w:ascii="Cascadia Mono" w:hAnsi="Cascadia Mono" w:cs="Cascadia Mono"/>
+          <w:color w:val="000000"/>
+          <w:sz w:val="19"/>
+          <w:szCs w:val="19"/>
+          <w:lang w:val="es-ES"/>
+        </w:rPr>
+        <w:t>View(</w:t>
+      </w:r>
+      <w:proofErr w:type="gramEnd"/>
+      <w:r>
+        <w:rPr>
+          <w:rFonts w:ascii="Cascadia Mono" w:hAnsi="Cascadia Mono" w:cs="Cascadia Mono"/>
+          <w:color w:val="000000"/>
+          <w:sz w:val="19"/>
+          <w:szCs w:val="19"/>
+          <w:lang w:val="es-ES"/>
+        </w:rPr>
+        <w:t>);</w:t>
       </w:r>
     </w:p>
     <w:p>
@@ -12062,6 +12458,7 @@
         <w:t xml:space="preserve"> </w:t>
       </w:r>
       <w:proofErr w:type="spellStart"/>
+      <w:proofErr w:type="gramStart"/>
       <w:r>
         <w:rPr>
           <w:rFonts w:ascii="Cascadia Mono" w:hAnsi="Cascadia Mono" w:cs="Cascadia Mono"/>
@@ -12084,6 +12481,7 @@
         <w:t>(</w:t>
       </w:r>
       <w:proofErr w:type="spellStart"/>
+      <w:proofErr w:type="gramEnd"/>
       <w:r>
         <w:rPr>
           <w:rFonts w:ascii="Cascadia Mono" w:hAnsi="Cascadia Mono" w:cs="Cascadia Mono"/>
@@ -12371,6 +12769,7 @@
         <w:t xml:space="preserve"> </w:t>
       </w:r>
       <w:proofErr w:type="spellStart"/>
+      <w:proofErr w:type="gramStart"/>
       <w:r>
         <w:rPr>
           <w:rFonts w:ascii="Cascadia Mono" w:hAnsi="Cascadia Mono" w:cs="Cascadia Mono"/>
@@ -12390,7 +12789,18 @@
           <w:szCs w:val="19"/>
           <w:lang w:val="es-ES"/>
         </w:rPr>
-        <w:t>())</w:t>
+        <w:t>(</w:t>
+      </w:r>
+      <w:proofErr w:type="gramEnd"/>
+      <w:r>
+        <w:rPr>
+          <w:rFonts w:ascii="Cascadia Mono" w:hAnsi="Cascadia Mono" w:cs="Cascadia Mono"/>
+          <w:color w:val="000000"/>
+          <w:sz w:val="19"/>
+          <w:szCs w:val="19"/>
+          <w:lang w:val="es-ES"/>
+        </w:rPr>
+        <w:t>))</w:t>
       </w:r>
     </w:p>
     <w:p>
@@ -12517,7 +12927,29 @@
           <w:szCs w:val="19"/>
           <w:lang w:val="es-ES"/>
         </w:rPr>
-        <w:t xml:space="preserve"> Venta();</w:t>
+        <w:t xml:space="preserve"> </w:t>
+      </w:r>
+      <w:proofErr w:type="gramStart"/>
+      <w:r>
+        <w:rPr>
+          <w:rFonts w:ascii="Cascadia Mono" w:hAnsi="Cascadia Mono" w:cs="Cascadia Mono"/>
+          <w:color w:val="000000"/>
+          <w:sz w:val="19"/>
+          <w:szCs w:val="19"/>
+          <w:lang w:val="es-ES"/>
+        </w:rPr>
+        <w:t>Venta(</w:t>
+      </w:r>
+      <w:proofErr w:type="gramEnd"/>
+      <w:r>
+        <w:rPr>
+          <w:rFonts w:ascii="Cascadia Mono" w:hAnsi="Cascadia Mono" w:cs="Cascadia Mono"/>
+          <w:color w:val="000000"/>
+          <w:sz w:val="19"/>
+          <w:szCs w:val="19"/>
+          <w:lang w:val="es-ES"/>
+        </w:rPr>
+        <w:t>);</w:t>
       </w:r>
     </w:p>
     <w:p>
@@ -12560,6 +12992,7 @@
         <w:t xml:space="preserve">                    </w:t>
       </w:r>
       <w:proofErr w:type="spellStart"/>
+      <w:proofErr w:type="gramStart"/>
       <w:r>
         <w:rPr>
           <w:rFonts w:ascii="Cascadia Mono" w:hAnsi="Cascadia Mono" w:cs="Cascadia Mono"/>
@@ -12571,6 +13004,7 @@
         <w:t>venta.Fecha</w:t>
       </w:r>
       <w:proofErr w:type="spellEnd"/>
+      <w:proofErr w:type="gramEnd"/>
       <w:r>
         <w:rPr>
           <w:rFonts w:ascii="Cascadia Mono" w:hAnsi="Cascadia Mono" w:cs="Cascadia Mono"/>
@@ -12629,6 +13063,7 @@
         <w:t xml:space="preserve">                    </w:t>
       </w:r>
       <w:proofErr w:type="spellStart"/>
+      <w:proofErr w:type="gramStart"/>
       <w:r>
         <w:rPr>
           <w:rFonts w:ascii="Cascadia Mono" w:hAnsi="Cascadia Mono" w:cs="Cascadia Mono"/>
@@ -12640,6 +13075,7 @@
         <w:t>venta.Cliente</w:t>
       </w:r>
       <w:proofErr w:type="spellEnd"/>
+      <w:proofErr w:type="gramEnd"/>
       <w:r>
         <w:rPr>
           <w:rFonts w:ascii="Cascadia Mono" w:hAnsi="Cascadia Mono" w:cs="Cascadia Mono"/>
@@ -12748,6 +13184,7 @@
         <w:t xml:space="preserve">                    </w:t>
       </w:r>
       <w:proofErr w:type="spellStart"/>
+      <w:proofErr w:type="gramStart"/>
       <w:r>
         <w:rPr>
           <w:rFonts w:ascii="Cascadia Mono" w:hAnsi="Cascadia Mono" w:cs="Cascadia Mono"/>
@@ -12759,6 +13196,7 @@
         <w:t>db.Venta.Add</w:t>
       </w:r>
       <w:proofErr w:type="spellEnd"/>
+      <w:proofErr w:type="gramEnd"/>
       <w:r>
         <w:rPr>
           <w:rFonts w:ascii="Cascadia Mono" w:hAnsi="Cascadia Mono" w:cs="Cascadia Mono"/>
@@ -12830,6 +13268,7 @@
         <w:t xml:space="preserve">                    </w:t>
       </w:r>
       <w:proofErr w:type="spellStart"/>
+      <w:proofErr w:type="gramStart"/>
       <w:r>
         <w:rPr>
           <w:rFonts w:ascii="Cascadia Mono" w:hAnsi="Cascadia Mono" w:cs="Cascadia Mono"/>
@@ -12841,6 +13280,7 @@
         <w:t>db.SaveChanges</w:t>
       </w:r>
       <w:proofErr w:type="spellEnd"/>
+      <w:proofErr w:type="gramEnd"/>
       <w:r>
         <w:rPr>
           <w:rFonts w:ascii="Cascadia Mono" w:hAnsi="Cascadia Mono" w:cs="Cascadia Mono"/>
@@ -12974,6 +13414,7 @@
         <w:t xml:space="preserve"> </w:t>
       </w:r>
       <w:proofErr w:type="spellStart"/>
+      <w:proofErr w:type="gramStart"/>
       <w:r>
         <w:rPr>
           <w:rFonts w:ascii="Cascadia Mono" w:hAnsi="Cascadia Mono" w:cs="Cascadia Mono"/>
@@ -12985,6 +13426,7 @@
         <w:t>model.Conceptos</w:t>
       </w:r>
       <w:proofErr w:type="spellEnd"/>
+      <w:proofErr w:type="gramEnd"/>
     </w:p>
     <w:p>
       <w:pPr>
@@ -13097,6 +13539,7 @@
         <w:t xml:space="preserve"> </w:t>
       </w:r>
       <w:proofErr w:type="spellStart"/>
+      <w:proofErr w:type="gramStart"/>
       <w:r>
         <w:rPr>
           <w:rFonts w:ascii="Cascadia Mono" w:hAnsi="Cascadia Mono" w:cs="Cascadia Mono"/>
@@ -13108,6 +13551,7 @@
         <w:t>model.Conceptos</w:t>
       </w:r>
       <w:proofErr w:type="spellEnd"/>
+      <w:proofErr w:type="gramEnd"/>
       <w:r>
         <w:rPr>
           <w:rFonts w:ascii="Cascadia Mono" w:hAnsi="Cascadia Mono" w:cs="Cascadia Mono"/>
@@ -13277,7 +13721,29 @@
           <w:szCs w:val="19"/>
           <w:lang w:val="es-ES"/>
         </w:rPr>
-        <w:t xml:space="preserve"> Concepto();</w:t>
+        <w:t xml:space="preserve"> </w:t>
+      </w:r>
+      <w:proofErr w:type="gramStart"/>
+      <w:r>
+        <w:rPr>
+          <w:rFonts w:ascii="Cascadia Mono" w:hAnsi="Cascadia Mono" w:cs="Cascadia Mono"/>
+          <w:color w:val="000000"/>
+          <w:sz w:val="19"/>
+          <w:szCs w:val="19"/>
+          <w:lang w:val="es-ES"/>
+        </w:rPr>
+        <w:t>Concepto(</w:t>
+      </w:r>
+      <w:proofErr w:type="gramEnd"/>
+      <w:r>
+        <w:rPr>
+          <w:rFonts w:ascii="Cascadia Mono" w:hAnsi="Cascadia Mono" w:cs="Cascadia Mono"/>
+          <w:color w:val="000000"/>
+          <w:sz w:val="19"/>
+          <w:szCs w:val="19"/>
+          <w:lang w:val="es-ES"/>
+        </w:rPr>
+        <w:t>);</w:t>
       </w:r>
     </w:p>
     <w:p>
@@ -13305,6 +13771,7 @@
         <w:t xml:space="preserve">                        </w:t>
       </w:r>
       <w:proofErr w:type="spellStart"/>
+      <w:proofErr w:type="gramStart"/>
       <w:r>
         <w:rPr>
           <w:rFonts w:ascii="Cascadia Mono" w:hAnsi="Cascadia Mono" w:cs="Cascadia Mono"/>
@@ -13316,6 +13783,7 @@
         <w:t>concepto.Cantidad</w:t>
       </w:r>
       <w:proofErr w:type="spellEnd"/>
+      <w:proofErr w:type="gramEnd"/>
       <w:r>
         <w:rPr>
           <w:rFonts w:ascii="Cascadia Mono" w:hAnsi="Cascadia Mono" w:cs="Cascadia Mono"/>
@@ -13374,6 +13842,7 @@
         <w:t xml:space="preserve">                        </w:t>
       </w:r>
       <w:proofErr w:type="spellStart"/>
+      <w:proofErr w:type="gramStart"/>
       <w:r>
         <w:rPr>
           <w:rFonts w:ascii="Cascadia Mono" w:hAnsi="Cascadia Mono" w:cs="Cascadia Mono"/>
@@ -13385,6 +13854,7 @@
         <w:t>concepto.Nombre</w:t>
       </w:r>
       <w:proofErr w:type="spellEnd"/>
+      <w:proofErr w:type="gramEnd"/>
       <w:r>
         <w:rPr>
           <w:rFonts w:ascii="Cascadia Mono" w:hAnsi="Cascadia Mono" w:cs="Cascadia Mono"/>
@@ -13443,6 +13913,7 @@
         <w:t xml:space="preserve">                        </w:t>
       </w:r>
       <w:proofErr w:type="spellStart"/>
+      <w:proofErr w:type="gramStart"/>
       <w:r>
         <w:rPr>
           <w:rFonts w:ascii="Cascadia Mono" w:hAnsi="Cascadia Mono" w:cs="Cascadia Mono"/>
@@ -13454,6 +13925,7 @@
         <w:t>concepto.PrecioUnitario</w:t>
       </w:r>
       <w:proofErr w:type="spellEnd"/>
+      <w:proofErr w:type="gramEnd"/>
       <w:r>
         <w:rPr>
           <w:rFonts w:ascii="Cascadia Mono" w:hAnsi="Cascadia Mono" w:cs="Cascadia Mono"/>
@@ -13512,6 +13984,7 @@
         <w:t xml:space="preserve">                        </w:t>
       </w:r>
       <w:proofErr w:type="spellStart"/>
+      <w:proofErr w:type="gramStart"/>
       <w:r>
         <w:rPr>
           <w:rFonts w:ascii="Cascadia Mono" w:hAnsi="Cascadia Mono" w:cs="Cascadia Mono"/>
@@ -13523,6 +13996,7 @@
         <w:t>concepto.Total</w:t>
       </w:r>
       <w:proofErr w:type="spellEnd"/>
+      <w:proofErr w:type="gramEnd"/>
       <w:r>
         <w:rPr>
           <w:rFonts w:ascii="Cascadia Mono" w:hAnsi="Cascadia Mono" w:cs="Cascadia Mono"/>
@@ -13660,6 +14134,7 @@
         <w:t xml:space="preserve">                        </w:t>
       </w:r>
       <w:proofErr w:type="spellStart"/>
+      <w:proofErr w:type="gramStart"/>
       <w:r>
         <w:rPr>
           <w:rFonts w:ascii="Cascadia Mono" w:hAnsi="Cascadia Mono" w:cs="Cascadia Mono"/>
@@ -13671,6 +14146,7 @@
         <w:t>concepto.IdVenta</w:t>
       </w:r>
       <w:proofErr w:type="spellEnd"/>
+      <w:proofErr w:type="gramEnd"/>
       <w:r>
         <w:rPr>
           <w:rFonts w:ascii="Cascadia Mono" w:hAnsi="Cascadia Mono" w:cs="Cascadia Mono"/>
@@ -13792,6 +14268,7 @@
         <w:t xml:space="preserve">                        </w:t>
       </w:r>
       <w:proofErr w:type="spellStart"/>
+      <w:proofErr w:type="gramStart"/>
       <w:r>
         <w:rPr>
           <w:rFonts w:ascii="Cascadia Mono" w:hAnsi="Cascadia Mono" w:cs="Cascadia Mono"/>
@@ -13803,6 +14280,7 @@
         <w:t>db.Concepto.Add</w:t>
       </w:r>
       <w:proofErr w:type="spellEnd"/>
+      <w:proofErr w:type="gramEnd"/>
       <w:r>
         <w:rPr>
           <w:rFonts w:ascii="Cascadia Mono" w:hAnsi="Cascadia Mono" w:cs="Cascadia Mono"/>
@@ -13933,6 +14411,7 @@
         <w:t xml:space="preserve">                    </w:t>
       </w:r>
       <w:proofErr w:type="spellStart"/>
+      <w:proofErr w:type="gramStart"/>
       <w:r>
         <w:rPr>
           <w:rFonts w:ascii="Cascadia Mono" w:hAnsi="Cascadia Mono" w:cs="Cascadia Mono"/>
@@ -13944,6 +14423,7 @@
         <w:t>db.SaveChanges</w:t>
       </w:r>
       <w:proofErr w:type="spellEnd"/>
+      <w:proofErr w:type="gramEnd"/>
       <w:r>
         <w:rPr>
           <w:rFonts w:ascii="Cascadia Mono" w:hAnsi="Cascadia Mono" w:cs="Cascadia Mono"/>
@@ -14148,7 +14628,29 @@
           <w:szCs w:val="19"/>
           <w:lang w:val="es-ES"/>
         </w:rPr>
-        <w:t xml:space="preserve"> View();</w:t>
+        <w:t xml:space="preserve"> </w:t>
+      </w:r>
+      <w:proofErr w:type="gramStart"/>
+      <w:r>
+        <w:rPr>
+          <w:rFonts w:ascii="Cascadia Mono" w:hAnsi="Cascadia Mono" w:cs="Cascadia Mono"/>
+          <w:color w:val="000000"/>
+          <w:sz w:val="19"/>
+          <w:szCs w:val="19"/>
+          <w:lang w:val="es-ES"/>
+        </w:rPr>
+        <w:t>View(</w:t>
+      </w:r>
+      <w:proofErr w:type="gramEnd"/>
+      <w:r>
+        <w:rPr>
+          <w:rFonts w:ascii="Cascadia Mono" w:hAnsi="Cascadia Mono" w:cs="Cascadia Mono"/>
+          <w:color w:val="000000"/>
+          <w:sz w:val="19"/>
+          <w:szCs w:val="19"/>
+          <w:lang w:val="es-ES"/>
+        </w:rPr>
+        <w:t>);</w:t>
       </w:r>
     </w:p>
     <w:p>
@@ -14200,6 +14702,7 @@
         </w:rPr>
         <w:t xml:space="preserve">            </w:t>
       </w:r>
+      <w:proofErr w:type="gramStart"/>
       <w:r>
         <w:rPr>
           <w:rFonts w:ascii="Cascadia Mono" w:hAnsi="Cascadia Mono" w:cs="Cascadia Mono"/>
@@ -14221,6 +14724,7 @@
         <w:t>(</w:t>
       </w:r>
       <w:proofErr w:type="spellStart"/>
+      <w:proofErr w:type="gramEnd"/>
       <w:r>
         <w:rPr>
           <w:rFonts w:ascii="Cascadia Mono" w:hAnsi="Cascadia Mono" w:cs="Cascadia Mono"/>
@@ -14500,6 +15004,7 @@
         <w:t xml:space="preserve">@model </w:t>
       </w:r>
       <w:proofErr w:type="spellStart"/>
+      <w:proofErr w:type="gramStart"/>
       <w:r>
         <w:rPr>
           <w:rFonts w:ascii="Cascadia Mono" w:hAnsi="Cascadia Mono" w:cs="Cascadia Mono"/>
@@ -14511,6 +15016,7 @@
         <w:t>MaestroDetalle.Models.ViewModels.VentaViewModel</w:t>
       </w:r>
       <w:proofErr w:type="spellEnd"/>
+      <w:proofErr w:type="gramEnd"/>
     </w:p>
     <w:p>
       <w:pPr>
@@ -15005,6 +15511,7 @@
           <w:lang w:val="es-ES"/>
         </w:rPr>
       </w:pPr>
+      <w:proofErr w:type="gramStart"/>
       <w:r>
         <w:rPr>
           <w:rFonts w:ascii="Cascadia Mono" w:hAnsi="Cascadia Mono" w:cs="Cascadia Mono"/>
@@ -15013,9 +15520,9 @@
           <w:szCs w:val="19"/>
           <w:lang w:val="es-ES"/>
         </w:rPr>
-        <w:t xml:space="preserve">&lt;!--usamos el </w:t>
-      </w:r>
-      <w:proofErr w:type="spellStart"/>
+        <w:t>&lt;!--</w:t>
+      </w:r>
+      <w:proofErr w:type="gramEnd"/>
       <w:r>
         <w:rPr>
           <w:rFonts w:ascii="Cascadia Mono" w:hAnsi="Cascadia Mono" w:cs="Cascadia Mono"/>
@@ -15024,6 +15531,17 @@
           <w:szCs w:val="19"/>
           <w:lang w:val="es-ES"/>
         </w:rPr>
+        <w:t xml:space="preserve">usamos el </w:t>
+      </w:r>
+      <w:proofErr w:type="spellStart"/>
+      <w:r>
+        <w:rPr>
+          <w:rFonts w:ascii="Cascadia Mono" w:hAnsi="Cascadia Mono" w:cs="Cascadia Mono"/>
+          <w:color w:val="006400"/>
+          <w:sz w:val="19"/>
+          <w:szCs w:val="19"/>
+          <w:lang w:val="es-ES"/>
+        </w:rPr>
         <w:t>helper</w:t>
       </w:r>
       <w:proofErr w:type="spellEnd"/>
@@ -15052,6 +15570,7 @@
           <w:lang w:val="es-ES"/>
         </w:rPr>
       </w:pPr>
+      <w:proofErr w:type="gramStart"/>
       <w:r>
         <w:rPr>
           <w:rFonts w:ascii="Cascadia Mono" w:hAnsi="Cascadia Mono" w:cs="Cascadia Mono"/>
@@ -15060,9 +15579,9 @@
           <w:szCs w:val="19"/>
           <w:lang w:val="es-ES"/>
         </w:rPr>
-        <w:t xml:space="preserve">&lt;!--le indicamos 3 </w:t>
-      </w:r>
-      <w:proofErr w:type="spellStart"/>
+        <w:t>&lt;!--</w:t>
+      </w:r>
+      <w:proofErr w:type="gramEnd"/>
       <w:r>
         <w:rPr>
           <w:rFonts w:ascii="Cascadia Mono" w:hAnsi="Cascadia Mono" w:cs="Cascadia Mono"/>
@@ -15071,6 +15590,17 @@
           <w:szCs w:val="19"/>
           <w:lang w:val="es-ES"/>
         </w:rPr>
+        <w:t xml:space="preserve">le indicamos 3 </w:t>
+      </w:r>
+      <w:proofErr w:type="spellStart"/>
+      <w:r>
+        <w:rPr>
+          <w:rFonts w:ascii="Cascadia Mono" w:hAnsi="Cascadia Mono" w:cs="Cascadia Mono"/>
+          <w:color w:val="006400"/>
+          <w:sz w:val="19"/>
+          <w:szCs w:val="19"/>
+          <w:lang w:val="es-ES"/>
+        </w:rPr>
         <w:t>parametris</w:t>
       </w:r>
       <w:proofErr w:type="spellEnd"/>
@@ -15671,6 +16201,7 @@
         <w:t xml:space="preserve">Html.LabelFor(v =&gt; </w:t>
       </w:r>
       <w:proofErr w:type="spellStart"/>
+      <w:proofErr w:type="gramStart"/>
       <w:r>
         <w:rPr>
           <w:rFonts w:ascii="Cascadia Mono" w:hAnsi="Cascadia Mono" w:cs="Cascadia Mono"/>
@@ -15682,6 +16213,7 @@
         <w:t>v.Cliente</w:t>
       </w:r>
       <w:proofErr w:type="spellEnd"/>
+      <w:proofErr w:type="gramEnd"/>
       <w:r>
         <w:rPr>
           <w:rFonts w:ascii="Cascadia Mono" w:hAnsi="Cascadia Mono" w:cs="Cascadia Mono"/>
@@ -15739,6 +16271,7 @@
         <w:t xml:space="preserve">Html.TextBoxFor(V =&gt; </w:t>
       </w:r>
       <w:proofErr w:type="spellStart"/>
+      <w:proofErr w:type="gramStart"/>
       <w:r>
         <w:rPr>
           <w:rFonts w:ascii="Cascadia Mono" w:hAnsi="Cascadia Mono" w:cs="Cascadia Mono"/>
@@ -15750,6 +16283,7 @@
         <w:t>V.Cliente</w:t>
       </w:r>
       <w:proofErr w:type="spellEnd"/>
+      <w:proofErr w:type="gramEnd"/>
       <w:r>
         <w:rPr>
           <w:rFonts w:ascii="Cascadia Mono" w:hAnsi="Cascadia Mono" w:cs="Cascadia Mono"/>
@@ -16019,6 +16553,7 @@
         </w:rPr>
         <w:t xml:space="preserve">       </w:t>
       </w:r>
+      <w:proofErr w:type="gramStart"/>
       <w:r>
         <w:rPr>
           <w:rFonts w:ascii="Cascadia Mono" w:hAnsi="Cascadia Mono" w:cs="Cascadia Mono"/>
@@ -16027,7 +16562,18 @@
           <w:szCs w:val="19"/>
           <w:lang w:val="es-ES"/>
         </w:rPr>
-        <w:t xml:space="preserve">&lt;!--el </w:t>
+        <w:t>&lt;!--</w:t>
+      </w:r>
+      <w:proofErr w:type="gramEnd"/>
+      <w:r>
+        <w:rPr>
+          <w:rFonts w:ascii="Cascadia Mono" w:hAnsi="Cascadia Mono" w:cs="Cascadia Mono"/>
+          <w:color w:val="006400"/>
+          <w:sz w:val="19"/>
+          <w:szCs w:val="19"/>
+          <w:lang w:val="es-ES"/>
+        </w:rPr>
+        <w:t xml:space="preserve">el </w:t>
       </w:r>
       <w:proofErr w:type="spellStart"/>
       <w:r>
@@ -17957,6 +18503,7 @@
         </w:rPr>
         <w:t xml:space="preserve">            </w:t>
       </w:r>
+      <w:proofErr w:type="gramStart"/>
       <w:r>
         <w:rPr>
           <w:rFonts w:ascii="Cascadia Mono" w:hAnsi="Cascadia Mono" w:cs="Cascadia Mono"/>
@@ -17965,9 +18512,9 @@
           <w:szCs w:val="19"/>
           <w:lang w:val="es-ES"/>
         </w:rPr>
-        <w:t xml:space="preserve">&lt;!--Usamos un input </w:t>
-      </w:r>
-      <w:proofErr w:type="spellStart"/>
+        <w:t>&lt;!--</w:t>
+      </w:r>
+      <w:proofErr w:type="gramEnd"/>
       <w:r>
         <w:rPr>
           <w:rFonts w:ascii="Cascadia Mono" w:hAnsi="Cascadia Mono" w:cs="Cascadia Mono"/>
@@ -17976,6 +18523,17 @@
           <w:szCs w:val="19"/>
           <w:lang w:val="es-ES"/>
         </w:rPr>
+        <w:t xml:space="preserve">Usamos un input </w:t>
+      </w:r>
+      <w:proofErr w:type="spellStart"/>
+      <w:r>
+        <w:rPr>
+          <w:rFonts w:ascii="Cascadia Mono" w:hAnsi="Cascadia Mono" w:cs="Cascadia Mono"/>
+          <w:color w:val="006400"/>
+          <w:sz w:val="19"/>
+          <w:szCs w:val="19"/>
+          <w:lang w:val="es-ES"/>
+        </w:rPr>
         <w:t>type</w:t>
       </w:r>
       <w:proofErr w:type="spellEnd"/>
@@ -18450,6 +19008,7 @@
         </w:rPr>
         <w:t xml:space="preserve">            </w:t>
       </w:r>
+      <w:proofErr w:type="gramStart"/>
       <w:r>
         <w:rPr>
           <w:rFonts w:ascii="Cascadia Mono" w:hAnsi="Cascadia Mono" w:cs="Cascadia Mono"/>
@@ -18458,7 +19017,18 @@
           <w:szCs w:val="19"/>
           <w:lang w:val="es-ES"/>
         </w:rPr>
-        <w:t>&lt;!--insertar los valores en el modelo Conceptos--&gt;</w:t>
+        <w:t>&lt;!--</w:t>
+      </w:r>
+      <w:proofErr w:type="gramEnd"/>
+      <w:r>
+        <w:rPr>
+          <w:rFonts w:ascii="Cascadia Mono" w:hAnsi="Cascadia Mono" w:cs="Cascadia Mono"/>
+          <w:color w:val="006400"/>
+          <w:sz w:val="19"/>
+          <w:szCs w:val="19"/>
+          <w:lang w:val="es-ES"/>
+        </w:rPr>
+        <w:t>insertar los valores en el modelo Conceptos--&gt;</w:t>
       </w:r>
     </w:p>
     <w:p>
@@ -18589,6 +19159,58 @@
           <w:szCs w:val="19"/>
           <w:lang w:val="es-ES"/>
         </w:rPr>
+        <w:t>="</w:t>
+      </w:r>
+      <w:proofErr w:type="gramStart"/>
+      <w:r>
+        <w:rPr>
+          <w:rFonts w:ascii="Cascadia Mono" w:hAnsi="Cascadia Mono" w:cs="Cascadia Mono"/>
+          <w:color w:val="0000FF"/>
+          <w:sz w:val="19"/>
+          <w:szCs w:val="19"/>
+          <w:lang w:val="es-ES"/>
+        </w:rPr>
+        <w:t>Conceptos[</w:t>
+      </w:r>
+      <w:proofErr w:type="gramEnd"/>
+      <w:r>
+        <w:rPr>
+          <w:rFonts w:ascii="Cascadia Mono" w:hAnsi="Cascadia Mono" w:cs="Cascadia Mono"/>
+          <w:color w:val="0000FF"/>
+          <w:sz w:val="19"/>
+          <w:szCs w:val="19"/>
+          <w:lang w:val="es-ES"/>
+        </w:rPr>
+        <w:t>0].Cantidad"</w:t>
+      </w:r>
+      <w:r>
+        <w:rPr>
+          <w:rFonts w:ascii="Cascadia Mono" w:hAnsi="Cascadia Mono" w:cs="Cascadia Mono"/>
+          <w:color w:val="000000"/>
+          <w:sz w:val="19"/>
+          <w:szCs w:val="19"/>
+          <w:lang w:val="es-ES"/>
+        </w:rPr>
+        <w:t xml:space="preserve"> </w:t>
+      </w:r>
+      <w:r>
+        <w:rPr>
+          <w:rFonts w:ascii="Cascadia Mono" w:hAnsi="Cascadia Mono" w:cs="Cascadia Mono"/>
+          <w:color w:val="FF0000"/>
+          <w:sz w:val="19"/>
+          <w:szCs w:val="19"/>
+          <w:lang w:val="es-ES"/>
+        </w:rPr>
+        <w:t>id</w:t>
+      </w:r>
+      <w:r>
+        <w:rPr>
+          <w:rFonts w:ascii="Cascadia Mono" w:hAnsi="Cascadia Mono" w:cs="Cascadia Mono"/>
+          <w:color w:val="0000FF"/>
+          <w:sz w:val="19"/>
+          <w:szCs w:val="19"/>
+          <w:lang w:val="es-ES"/>
+        </w:rPr>
         <w:t>="Conceptos[0].Cantidad"</w:t>
       </w:r>
       <w:r>
@@ -18601,6 +19223,7 @@
         </w:rPr>
         <w:t xml:space="preserve"> </w:t>
       </w:r>
+      <w:proofErr w:type="spellStart"/>
       <w:r>
         <w:rPr>
           <w:rFonts w:ascii="Cascadia Mono" w:hAnsi="Cascadia Mono" w:cs="Cascadia Mono"/>
@@ -18609,6 +19232,210 @@
           <w:szCs w:val="19"/>
           <w:lang w:val="es-ES"/>
         </w:rPr>
+        <w:t>value</w:t>
+      </w:r>
+      <w:proofErr w:type="spellEnd"/>
+      <w:r>
+        <w:rPr>
+          <w:rFonts w:ascii="Cascadia Mono" w:hAnsi="Cascadia Mono" w:cs="Cascadia Mono"/>
+          <w:color w:val="0000FF"/>
+          <w:sz w:val="19"/>
+          <w:szCs w:val="19"/>
+          <w:lang w:val="es-ES"/>
+        </w:rPr>
+        <w:t>="2"</w:t>
+      </w:r>
+      <w:r>
+        <w:rPr>
+          <w:rFonts w:ascii="Cascadia Mono" w:hAnsi="Cascadia Mono" w:cs="Cascadia Mono"/>
+          <w:color w:val="000000"/>
+          <w:sz w:val="19"/>
+          <w:szCs w:val="19"/>
+          <w:lang w:val="es-ES"/>
+        </w:rPr>
+        <w:t xml:space="preserve"> </w:t>
+      </w:r>
+      <w:r>
+        <w:rPr>
+          <w:rFonts w:ascii="Cascadia Mono" w:hAnsi="Cascadia Mono" w:cs="Cascadia Mono"/>
+          <w:color w:val="0000FF"/>
+          <w:sz w:val="19"/>
+          <w:szCs w:val="19"/>
+          <w:lang w:val="es-ES"/>
+        </w:rPr>
+        <w:t>/&gt;</w:t>
+      </w:r>
+    </w:p>
+    <w:p>
+      <w:pPr>
+        <w:autoSpaceDE w:val="0"/>
+        <w:autoSpaceDN w:val="0"/>
+        <w:adjustRightInd w:val="0"/>
+        <w:spacing w:after="0" w:line="240" w:lineRule="auto"/>
+        <w:rPr>
+          <w:rFonts w:ascii="Cascadia Mono" w:hAnsi="Cascadia Mono" w:cs="Cascadia Mono"/>
+          <w:color w:val="000000"/>
+          <w:sz w:val="19"/>
+          <w:szCs w:val="19"/>
+          <w:lang w:val="es-ES"/>
+        </w:rPr>
+      </w:pPr>
+      <w:r>
+        <w:rPr>
+          <w:rFonts w:ascii="Cascadia Mono" w:hAnsi="Cascadia Mono" w:cs="Cascadia Mono"/>
+          <w:color w:val="000000"/>
+          <w:sz w:val="19"/>
+          <w:szCs w:val="19"/>
+          <w:lang w:val="es-ES"/>
+        </w:rPr>
+        <w:t xml:space="preserve">            </w:t>
+      </w:r>
+      <w:r>
+        <w:rPr>
+          <w:rFonts w:ascii="Cascadia Mono" w:hAnsi="Cascadia Mono" w:cs="Cascadia Mono"/>
+          <w:color w:val="0000FF"/>
+          <w:sz w:val="19"/>
+          <w:szCs w:val="19"/>
+          <w:lang w:val="es-ES"/>
+        </w:rPr>
+        <w:t>&lt;</w:t>
+      </w:r>
+      <w:r>
+        <w:rPr>
+          <w:rFonts w:ascii="Cascadia Mono" w:hAnsi="Cascadia Mono" w:cs="Cascadia Mono"/>
+          <w:color w:val="800000"/>
+          <w:sz w:val="19"/>
+          <w:szCs w:val="19"/>
+          <w:lang w:val="es-ES"/>
+        </w:rPr>
+        <w:t>input</w:t>
+      </w:r>
+      <w:r>
+        <w:rPr>
+          <w:rFonts w:ascii="Cascadia Mono" w:hAnsi="Cascadia Mono" w:cs="Cascadia Mono"/>
+          <w:color w:val="000000"/>
+          <w:sz w:val="19"/>
+          <w:szCs w:val="19"/>
+          <w:lang w:val="es-ES"/>
+        </w:rPr>
+        <w:t xml:space="preserve"> </w:t>
+      </w:r>
+      <w:proofErr w:type="spellStart"/>
+      <w:r>
+        <w:rPr>
+          <w:rFonts w:ascii="Cascadia Mono" w:hAnsi="Cascadia Mono" w:cs="Cascadia Mono"/>
+          <w:color w:val="FF0000"/>
+          <w:sz w:val="19"/>
+          <w:szCs w:val="19"/>
+          <w:lang w:val="es-ES"/>
+        </w:rPr>
+        <w:t>type</w:t>
+      </w:r>
+      <w:proofErr w:type="spellEnd"/>
+      <w:r>
+        <w:rPr>
+          <w:rFonts w:ascii="Cascadia Mono" w:hAnsi="Cascadia Mono" w:cs="Cascadia Mono"/>
+          <w:color w:val="0000FF"/>
+          <w:sz w:val="19"/>
+          <w:szCs w:val="19"/>
+          <w:lang w:val="es-ES"/>
+        </w:rPr>
+        <w:t>="</w:t>
+      </w:r>
+      <w:proofErr w:type="spellStart"/>
+      <w:r>
+        <w:rPr>
+          <w:rFonts w:ascii="Cascadia Mono" w:hAnsi="Cascadia Mono" w:cs="Cascadia Mono"/>
+          <w:color w:val="0000FF"/>
+          <w:sz w:val="19"/>
+          <w:szCs w:val="19"/>
+          <w:lang w:val="es-ES"/>
+        </w:rPr>
+        <w:t>hidden</w:t>
+      </w:r>
+      <w:proofErr w:type="spellEnd"/>
+      <w:r>
+        <w:rPr>
+          <w:rFonts w:ascii="Cascadia Mono" w:hAnsi="Cascadia Mono" w:cs="Cascadia Mono"/>
+          <w:color w:val="0000FF"/>
+          <w:sz w:val="19"/>
+          <w:szCs w:val="19"/>
+          <w:lang w:val="es-ES"/>
+        </w:rPr>
+        <w:t>"</w:t>
+      </w:r>
+      <w:r>
+        <w:rPr>
+          <w:rFonts w:ascii="Cascadia Mono" w:hAnsi="Cascadia Mono" w:cs="Cascadia Mono"/>
+          <w:color w:val="000000"/>
+          <w:sz w:val="19"/>
+          <w:szCs w:val="19"/>
+          <w:lang w:val="es-ES"/>
+        </w:rPr>
+        <w:t xml:space="preserve"> </w:t>
+      </w:r>
+      <w:proofErr w:type="spellStart"/>
+      <w:r>
+        <w:rPr>
+          <w:rFonts w:ascii="Cascadia Mono" w:hAnsi="Cascadia Mono" w:cs="Cascadia Mono"/>
+          <w:color w:val="FF0000"/>
+          <w:sz w:val="19"/>
+          <w:szCs w:val="19"/>
+          <w:lang w:val="es-ES"/>
+        </w:rPr>
+        <w:t>name</w:t>
+      </w:r>
+      <w:proofErr w:type="spellEnd"/>
+      <w:r>
+        <w:rPr>
+          <w:rFonts w:ascii="Cascadia Mono" w:hAnsi="Cascadia Mono" w:cs="Cascadia Mono"/>
+          <w:color w:val="0000FF"/>
+          <w:sz w:val="19"/>
+          <w:szCs w:val="19"/>
+          <w:lang w:val="es-ES"/>
+        </w:rPr>
+        <w:t>="</w:t>
+      </w:r>
+      <w:proofErr w:type="gramStart"/>
+      <w:r>
+        <w:rPr>
+          <w:rFonts w:ascii="Cascadia Mono" w:hAnsi="Cascadia Mono" w:cs="Cascadia Mono"/>
+          <w:color w:val="0000FF"/>
+          <w:sz w:val="19"/>
+          <w:szCs w:val="19"/>
+          <w:lang w:val="es-ES"/>
+        </w:rPr>
+        <w:t>Conceptos[</w:t>
+      </w:r>
+      <w:proofErr w:type="gramEnd"/>
+      <w:r>
+        <w:rPr>
+          <w:rFonts w:ascii="Cascadia Mono" w:hAnsi="Cascadia Mono" w:cs="Cascadia Mono"/>
+          <w:color w:val="0000FF"/>
+          <w:sz w:val="19"/>
+          <w:szCs w:val="19"/>
+          <w:lang w:val="es-ES"/>
+        </w:rPr>
+        <w:t>0].Nombre"</w:t>
+      </w:r>
+      <w:r>
+        <w:rPr>
+          <w:rFonts w:ascii="Cascadia Mono" w:hAnsi="Cascadia Mono" w:cs="Cascadia Mono"/>
+          <w:color w:val="000000"/>
+          <w:sz w:val="19"/>
+          <w:szCs w:val="19"/>
+          <w:lang w:val="es-ES"/>
+        </w:rPr>
+        <w:t xml:space="preserve"> </w:t>
+      </w:r>
+      <w:r>
+        <w:rPr>
+          <w:rFonts w:ascii="Cascadia Mono" w:hAnsi="Cascadia Mono" w:cs="Cascadia Mono"/>
+          <w:color w:val="FF0000"/>
+          <w:sz w:val="19"/>
+          <w:szCs w:val="19"/>
+          <w:lang w:val="es-ES"/>
+        </w:rPr>
         <w:t>id</w:t>
       </w:r>
       <w:r>
@@ -18619,7 +19446,7 @@
           <w:szCs w:val="19"/>
           <w:lang w:val="es-ES"/>
         </w:rPr>
-        <w:t>="Conceptos[0].Cantidad"</w:t>
+        <w:t>="Conceptos[0].Nombre"</w:t>
       </w:r>
       <w:r>
         <w:rPr>
@@ -18651,7 +19478,7 @@
           <w:szCs w:val="19"/>
           <w:lang w:val="es-ES"/>
         </w:rPr>
-        <w:t>="2"</w:t>
+        <w:t>="Papas Fritas"</w:t>
       </w:r>
       <w:r>
         <w:rPr>
@@ -18802,7 +19629,51 @@
           <w:szCs w:val="19"/>
           <w:lang w:val="es-ES"/>
         </w:rPr>
-        <w:t>="Conceptos[0].Nombre"</w:t>
+        <w:t>="</w:t>
+      </w:r>
+      <w:proofErr w:type="gramStart"/>
+      <w:r>
+        <w:rPr>
+          <w:rFonts w:ascii="Cascadia Mono" w:hAnsi="Cascadia Mono" w:cs="Cascadia Mono"/>
+          <w:color w:val="0000FF"/>
+          <w:sz w:val="19"/>
+          <w:szCs w:val="19"/>
+          <w:lang w:val="es-ES"/>
+        </w:rPr>
+        <w:t>Conceptos[</w:t>
+      </w:r>
+      <w:proofErr w:type="gramEnd"/>
+      <w:r>
+        <w:rPr>
+          <w:rFonts w:ascii="Cascadia Mono" w:hAnsi="Cascadia Mono" w:cs="Cascadia Mono"/>
+          <w:color w:val="0000FF"/>
+          <w:sz w:val="19"/>
+          <w:szCs w:val="19"/>
+          <w:lang w:val="es-ES"/>
+        </w:rPr>
+        <w:t>0].</w:t>
+      </w:r>
+      <w:proofErr w:type="spellStart"/>
+      <w:r>
+        <w:rPr>
+          <w:rFonts w:ascii="Cascadia Mono" w:hAnsi="Cascadia Mono" w:cs="Cascadia Mono"/>
+          <w:color w:val="0000FF"/>
+          <w:sz w:val="19"/>
+          <w:szCs w:val="19"/>
+          <w:lang w:val="es-ES"/>
+        </w:rPr>
+        <w:t>PrecioUnitario</w:t>
+      </w:r>
+      <w:proofErr w:type="spellEnd"/>
+      <w:r>
+        <w:rPr>
+          <w:rFonts w:ascii="Cascadia Mono" w:hAnsi="Cascadia Mono" w:cs="Cascadia Mono"/>
+          <w:color w:val="0000FF"/>
+          <w:sz w:val="19"/>
+          <w:szCs w:val="19"/>
+          <w:lang w:val="es-ES"/>
+        </w:rPr>
+        <w:t>"</w:t>
       </w:r>
       <w:r>
         <w:rPr>
@@ -18832,7 +19703,29 @@
           <w:szCs w:val="19"/>
           <w:lang w:val="es-ES"/>
         </w:rPr>
-        <w:t>="Conceptos[0].Nombre"</w:t>
+        <w:t>="Conceptos[0].</w:t>
+      </w:r>
+      <w:proofErr w:type="spellStart"/>
+      <w:r>
+        <w:rPr>
+          <w:rFonts w:ascii="Cascadia Mono" w:hAnsi="Cascadia Mono" w:cs="Cascadia Mono"/>
+          <w:color w:val="0000FF"/>
+          <w:sz w:val="19"/>
+          <w:szCs w:val="19"/>
+          <w:lang w:val="es-ES"/>
+        </w:rPr>
+        <w:t>PrecioUnitario</w:t>
+      </w:r>
+      <w:proofErr w:type="spellEnd"/>
+      <w:r>
+        <w:rPr>
+          <w:rFonts w:ascii="Cascadia Mono" w:hAnsi="Cascadia Mono" w:cs="Cascadia Mono"/>
+          <w:color w:val="0000FF"/>
+          <w:sz w:val="19"/>
+          <w:szCs w:val="19"/>
+          <w:lang w:val="es-ES"/>
+        </w:rPr>
+        <w:t>"</w:t>
       </w:r>
       <w:r>
         <w:rPr>
@@ -18864,7 +19757,7 @@
           <w:szCs w:val="19"/>
           <w:lang w:val="es-ES"/>
         </w:rPr>
-        <w:t>="Papas Fritas"</w:t>
+        <w:t>="10"</w:t>
       </w:r>
       <w:r>
         <w:rPr>
@@ -18901,6 +19794,21 @@
           <w:lang w:val="es-ES"/>
         </w:rPr>
       </w:pPr>
+    </w:p>
+    <w:p>
+      <w:pPr>
+        <w:autoSpaceDE w:val="0"/>
+        <w:autoSpaceDN w:val="0"/>
+        <w:adjustRightInd w:val="0"/>
+        <w:spacing w:after="0" w:line="240" w:lineRule="auto"/>
+        <w:rPr>
+          <w:rFonts w:ascii="Cascadia Mono" w:hAnsi="Cascadia Mono" w:cs="Cascadia Mono"/>
+          <w:color w:val="000000"/>
+          <w:sz w:val="19"/>
+          <w:szCs w:val="19"/>
+          <w:lang w:val="es-ES"/>
+        </w:rPr>
+      </w:pPr>
       <w:r>
         <w:rPr>
           <w:rFonts w:ascii="Cascadia Mono" w:hAnsi="Cascadia Mono" w:cs="Cascadia Mono"/>
@@ -18911,6 +19819,131 @@
         </w:rPr>
         <w:t xml:space="preserve">            </w:t>
       </w:r>
+      <w:proofErr w:type="gramStart"/>
+      <w:r>
+        <w:rPr>
+          <w:rFonts w:ascii="Cascadia Mono" w:hAnsi="Cascadia Mono" w:cs="Cascadia Mono"/>
+          <w:color w:val="006400"/>
+          <w:sz w:val="19"/>
+          <w:szCs w:val="19"/>
+          <w:lang w:val="es-ES"/>
+        </w:rPr>
+        <w:t>&lt;!--</w:t>
+      </w:r>
+      <w:proofErr w:type="spellStart"/>
+      <w:proofErr w:type="gramEnd"/>
+      <w:r>
+        <w:rPr>
+          <w:rFonts w:ascii="Cascadia Mono" w:hAnsi="Cascadia Mono" w:cs="Cascadia Mono"/>
+          <w:color w:val="006400"/>
+          <w:sz w:val="19"/>
+          <w:szCs w:val="19"/>
+          <w:lang w:val="es-ES"/>
+        </w:rPr>
+        <w:t>index</w:t>
+      </w:r>
+      <w:proofErr w:type="spellEnd"/>
+      <w:r>
+        <w:rPr>
+          <w:rFonts w:ascii="Cascadia Mono" w:hAnsi="Cascadia Mono" w:cs="Cascadia Mono"/>
+          <w:color w:val="006400"/>
+          <w:sz w:val="19"/>
+          <w:szCs w:val="19"/>
+          <w:lang w:val="es-ES"/>
+        </w:rPr>
+        <w:t xml:space="preserve"> el </w:t>
+      </w:r>
+      <w:proofErr w:type="spellStart"/>
+      <w:r>
+        <w:rPr>
+          <w:rFonts w:ascii="Cascadia Mono" w:hAnsi="Cascadia Mono" w:cs="Cascadia Mono"/>
+          <w:color w:val="006400"/>
+          <w:sz w:val="19"/>
+          <w:szCs w:val="19"/>
+          <w:lang w:val="es-ES"/>
+        </w:rPr>
+        <w:t>indice</w:t>
+      </w:r>
+      <w:proofErr w:type="spellEnd"/>
+      <w:r>
+        <w:rPr>
+          <w:rFonts w:ascii="Cascadia Mono" w:hAnsi="Cascadia Mono" w:cs="Cascadia Mono"/>
+          <w:color w:val="006400"/>
+          <w:sz w:val="19"/>
+          <w:szCs w:val="19"/>
+          <w:lang w:val="es-ES"/>
+        </w:rPr>
+        <w:t xml:space="preserve"> de la lista continua en 1, </w:t>
+      </w:r>
+      <w:proofErr w:type="spellStart"/>
+      <w:r>
+        <w:rPr>
+          <w:rFonts w:ascii="Cascadia Mono" w:hAnsi="Cascadia Mono" w:cs="Cascadia Mono"/>
+          <w:color w:val="006400"/>
+          <w:sz w:val="19"/>
+          <w:szCs w:val="19"/>
+          <w:lang w:val="es-ES"/>
+        </w:rPr>
+        <w:t>value</w:t>
+      </w:r>
+      <w:proofErr w:type="spellEnd"/>
+      <w:r>
+        <w:rPr>
+          <w:rFonts w:ascii="Cascadia Mono" w:hAnsi="Cascadia Mono" w:cs="Cascadia Mono"/>
+          <w:color w:val="006400"/>
+          <w:sz w:val="19"/>
+          <w:szCs w:val="19"/>
+          <w:lang w:val="es-ES"/>
+        </w:rPr>
+        <w:t xml:space="preserve"> = 1, es el valor que continua del </w:t>
+      </w:r>
+      <w:proofErr w:type="spellStart"/>
+      <w:r>
+        <w:rPr>
+          <w:rFonts w:ascii="Cascadia Mono" w:hAnsi="Cascadia Mono" w:cs="Cascadia Mono"/>
+          <w:color w:val="006400"/>
+          <w:sz w:val="19"/>
+          <w:szCs w:val="19"/>
+          <w:lang w:val="es-ES"/>
+        </w:rPr>
+        <w:t>indice</w:t>
+      </w:r>
+      <w:proofErr w:type="spellEnd"/>
+      <w:r>
+        <w:rPr>
+          <w:rFonts w:ascii="Cascadia Mono" w:hAnsi="Cascadia Mono" w:cs="Cascadia Mono"/>
+          <w:color w:val="006400"/>
+          <w:sz w:val="19"/>
+          <w:szCs w:val="19"/>
+          <w:lang w:val="es-ES"/>
+        </w:rPr>
+        <w:t xml:space="preserve"> de la lista de conceptos--&gt;</w:t>
+      </w:r>
+    </w:p>
+    <w:p>
+      <w:pPr>
+        <w:autoSpaceDE w:val="0"/>
+        <w:autoSpaceDN w:val="0"/>
+        <w:adjustRightInd w:val="0"/>
+        <w:spacing w:after="0" w:line="240" w:lineRule="auto"/>
+        <w:rPr>
+          <w:rFonts w:ascii="Cascadia Mono" w:hAnsi="Cascadia Mono" w:cs="Cascadia Mono"/>
+          <w:color w:val="000000"/>
+          <w:sz w:val="19"/>
+          <w:szCs w:val="19"/>
+          <w:lang w:val="es-ES"/>
+        </w:rPr>
+      </w:pPr>
+      <w:r>
+        <w:rPr>
+          <w:rFonts w:ascii="Cascadia Mono" w:hAnsi="Cascadia Mono" w:cs="Cascadia Mono"/>
+          <w:color w:val="000000"/>
+          <w:sz w:val="19"/>
+          <w:szCs w:val="19"/>
+          <w:lang w:val="es-ES"/>
+        </w:rPr>
+        <w:t xml:space="preserve">            </w:t>
+      </w:r>
       <w:r>
         <w:rPr>
           <w:rFonts w:ascii="Cascadia Mono" w:hAnsi="Cascadia Mono" w:cs="Cascadia Mono"/>
@@ -19015,18 +20048,18 @@
           <w:szCs w:val="19"/>
           <w:lang w:val="es-ES"/>
         </w:rPr>
-        <w:t>="Conceptos[0].</w:t>
-      </w:r>
-      <w:proofErr w:type="spellStart"/>
-      <w:r>
-        <w:rPr>
-          <w:rFonts w:ascii="Cascadia Mono" w:hAnsi="Cascadia Mono" w:cs="Cascadia Mono"/>
-          <w:color w:val="0000FF"/>
-          <w:sz w:val="19"/>
-          <w:szCs w:val="19"/>
-          <w:lang w:val="es-ES"/>
-        </w:rPr>
-        <w:t>PrecioUnitario</w:t>
+        <w:t>="</w:t>
+      </w:r>
+      <w:proofErr w:type="spellStart"/>
+      <w:r>
+        <w:rPr>
+          <w:rFonts w:ascii="Cascadia Mono" w:hAnsi="Cascadia Mono" w:cs="Cascadia Mono"/>
+          <w:color w:val="0000FF"/>
+          <w:sz w:val="19"/>
+          <w:szCs w:val="19"/>
+          <w:lang w:val="es-ES"/>
+        </w:rPr>
+        <w:t>Conceptos.Index</w:t>
       </w:r>
       <w:proofErr w:type="spellEnd"/>
       <w:r>
@@ -19067,18 +20100,18 @@
           <w:szCs w:val="19"/>
           <w:lang w:val="es-ES"/>
         </w:rPr>
-        <w:t>="Conceptos[0].</w:t>
-      </w:r>
-      <w:proofErr w:type="spellStart"/>
-      <w:r>
-        <w:rPr>
-          <w:rFonts w:ascii="Cascadia Mono" w:hAnsi="Cascadia Mono" w:cs="Cascadia Mono"/>
-          <w:color w:val="0000FF"/>
-          <w:sz w:val="19"/>
-          <w:szCs w:val="19"/>
-          <w:lang w:val="es-ES"/>
-        </w:rPr>
-        <w:t>PrecioUnitario</w:t>
+        <w:t>="</w:t>
+      </w:r>
+      <w:proofErr w:type="spellStart"/>
+      <w:r>
+        <w:rPr>
+          <w:rFonts w:ascii="Cascadia Mono" w:hAnsi="Cascadia Mono" w:cs="Cascadia Mono"/>
+          <w:color w:val="0000FF"/>
+          <w:sz w:val="19"/>
+          <w:szCs w:val="19"/>
+          <w:lang w:val="es-ES"/>
+        </w:rPr>
+        <w:t>Conceptos.Index</w:t>
       </w:r>
       <w:proofErr w:type="spellEnd"/>
       <w:r>
@@ -19121,7 +20154,7 @@
           <w:szCs w:val="19"/>
           <w:lang w:val="es-ES"/>
         </w:rPr>
-        <w:t>="10"</w:t>
+        <w:t>="1"</w:t>
       </w:r>
       <w:r>
         <w:rPr>
@@ -19158,21 +20191,6 @@
           <w:lang w:val="es-ES"/>
         </w:rPr>
       </w:pPr>
-    </w:p>
-    <w:p>
-      <w:pPr>
-        <w:autoSpaceDE w:val="0"/>
-        <w:autoSpaceDN w:val="0"/>
-        <w:adjustRightInd w:val="0"/>
-        <w:spacing w:after="0" w:line="240" w:lineRule="auto"/>
-        <w:rPr>
-          <w:rFonts w:ascii="Cascadia Mono" w:hAnsi="Cascadia Mono" w:cs="Cascadia Mono"/>
-          <w:color w:val="000000"/>
-          <w:sz w:val="19"/>
-          <w:szCs w:val="19"/>
-          <w:lang w:val="es-ES"/>
-        </w:rPr>
-      </w:pPr>
       <w:r>
         <w:rPr>
           <w:rFonts w:ascii="Cascadia Mono" w:hAnsi="Cascadia Mono" w:cs="Cascadia Mono"/>
@@ -19183,6 +20201,7 @@
         </w:rPr>
         <w:t xml:space="preserve">            </w:t>
       </w:r>
+      <w:proofErr w:type="gramStart"/>
       <w:r>
         <w:rPr>
           <w:rFonts w:ascii="Cascadia Mono" w:hAnsi="Cascadia Mono" w:cs="Cascadia Mono"/>
@@ -19193,7 +20212,7 @@
         </w:rPr>
         <w:t>&lt;!--</w:t>
       </w:r>
-      <w:proofErr w:type="spellStart"/>
+      <w:proofErr w:type="gramEnd"/>
       <w:r>
         <w:rPr>
           <w:rFonts w:ascii="Cascadia Mono" w:hAnsi="Cascadia Mono" w:cs="Cascadia Mono"/>
@@ -19202,46 +20221,206 @@
           <w:szCs w:val="19"/>
           <w:lang w:val="es-ES"/>
         </w:rPr>
-        <w:t>index</w:t>
-      </w:r>
-      <w:proofErr w:type="spellEnd"/>
-      <w:r>
-        <w:rPr>
-          <w:rFonts w:ascii="Cascadia Mono" w:hAnsi="Cascadia Mono" w:cs="Cascadia Mono"/>
-          <w:color w:val="006400"/>
-          <w:sz w:val="19"/>
-          <w:szCs w:val="19"/>
-          <w:lang w:val="es-ES"/>
-        </w:rPr>
-        <w:t xml:space="preserve"> el </w:t>
-      </w:r>
-      <w:proofErr w:type="spellStart"/>
-      <w:r>
-        <w:rPr>
-          <w:rFonts w:ascii="Cascadia Mono" w:hAnsi="Cascadia Mono" w:cs="Cascadia Mono"/>
-          <w:color w:val="006400"/>
-          <w:sz w:val="19"/>
-          <w:szCs w:val="19"/>
-          <w:lang w:val="es-ES"/>
-        </w:rPr>
-        <w:t>indice</w:t>
-      </w:r>
-      <w:proofErr w:type="spellEnd"/>
-      <w:r>
-        <w:rPr>
-          <w:rFonts w:ascii="Cascadia Mono" w:hAnsi="Cascadia Mono" w:cs="Cascadia Mono"/>
-          <w:color w:val="006400"/>
-          <w:sz w:val="19"/>
-          <w:szCs w:val="19"/>
-          <w:lang w:val="es-ES"/>
-        </w:rPr>
-        <w:t xml:space="preserve"> de la lista continua en 1, </w:t>
-      </w:r>
-      <w:proofErr w:type="spellStart"/>
-      <w:r>
-        <w:rPr>
-          <w:rFonts w:ascii="Cascadia Mono" w:hAnsi="Cascadia Mono" w:cs="Cascadia Mono"/>
-          <w:color w:val="006400"/>
+        <w:t>insertar los valores en el modelo Conceptos--&gt;</w:t>
+      </w:r>
+    </w:p>
+    <w:p>
+      <w:pPr>
+        <w:autoSpaceDE w:val="0"/>
+        <w:autoSpaceDN w:val="0"/>
+        <w:adjustRightInd w:val="0"/>
+        <w:spacing w:after="0" w:line="240" w:lineRule="auto"/>
+        <w:rPr>
+          <w:rFonts w:ascii="Cascadia Mono" w:hAnsi="Cascadia Mono" w:cs="Cascadia Mono"/>
+          <w:color w:val="000000"/>
+          <w:sz w:val="19"/>
+          <w:szCs w:val="19"/>
+          <w:lang w:val="es-ES"/>
+        </w:rPr>
+      </w:pPr>
+      <w:r>
+        <w:rPr>
+          <w:rFonts w:ascii="Cascadia Mono" w:hAnsi="Cascadia Mono" w:cs="Cascadia Mono"/>
+          <w:color w:val="000000"/>
+          <w:sz w:val="19"/>
+          <w:szCs w:val="19"/>
+          <w:lang w:val="es-ES"/>
+        </w:rPr>
+        <w:t xml:space="preserve">            </w:t>
+      </w:r>
+      <w:r>
+        <w:rPr>
+          <w:rFonts w:ascii="Cascadia Mono" w:hAnsi="Cascadia Mono" w:cs="Cascadia Mono"/>
+          <w:color w:val="0000FF"/>
+          <w:sz w:val="19"/>
+          <w:szCs w:val="19"/>
+          <w:lang w:val="es-ES"/>
+        </w:rPr>
+        <w:t>&lt;</w:t>
+      </w:r>
+      <w:r>
+        <w:rPr>
+          <w:rFonts w:ascii="Cascadia Mono" w:hAnsi="Cascadia Mono" w:cs="Cascadia Mono"/>
+          <w:color w:val="800000"/>
+          <w:sz w:val="19"/>
+          <w:szCs w:val="19"/>
+          <w:lang w:val="es-ES"/>
+        </w:rPr>
+        <w:t>input</w:t>
+      </w:r>
+      <w:r>
+        <w:rPr>
+          <w:rFonts w:ascii="Cascadia Mono" w:hAnsi="Cascadia Mono" w:cs="Cascadia Mono"/>
+          <w:color w:val="000000"/>
+          <w:sz w:val="19"/>
+          <w:szCs w:val="19"/>
+          <w:lang w:val="es-ES"/>
+        </w:rPr>
+        <w:t xml:space="preserve"> </w:t>
+      </w:r>
+      <w:proofErr w:type="spellStart"/>
+      <w:r>
+        <w:rPr>
+          <w:rFonts w:ascii="Cascadia Mono" w:hAnsi="Cascadia Mono" w:cs="Cascadia Mono"/>
+          <w:color w:val="FF0000"/>
+          <w:sz w:val="19"/>
+          <w:szCs w:val="19"/>
+          <w:lang w:val="es-ES"/>
+        </w:rPr>
+        <w:t>type</w:t>
+      </w:r>
+      <w:proofErr w:type="spellEnd"/>
+      <w:r>
+        <w:rPr>
+          <w:rFonts w:ascii="Cascadia Mono" w:hAnsi="Cascadia Mono" w:cs="Cascadia Mono"/>
+          <w:color w:val="0000FF"/>
+          <w:sz w:val="19"/>
+          <w:szCs w:val="19"/>
+          <w:lang w:val="es-ES"/>
+        </w:rPr>
+        <w:t>="</w:t>
+      </w:r>
+      <w:proofErr w:type="spellStart"/>
+      <w:r>
+        <w:rPr>
+          <w:rFonts w:ascii="Cascadia Mono" w:hAnsi="Cascadia Mono" w:cs="Cascadia Mono"/>
+          <w:color w:val="0000FF"/>
+          <w:sz w:val="19"/>
+          <w:szCs w:val="19"/>
+          <w:lang w:val="es-ES"/>
+        </w:rPr>
+        <w:t>hidden</w:t>
+      </w:r>
+      <w:proofErr w:type="spellEnd"/>
+      <w:r>
+        <w:rPr>
+          <w:rFonts w:ascii="Cascadia Mono" w:hAnsi="Cascadia Mono" w:cs="Cascadia Mono"/>
+          <w:color w:val="0000FF"/>
+          <w:sz w:val="19"/>
+          <w:szCs w:val="19"/>
+          <w:lang w:val="es-ES"/>
+        </w:rPr>
+        <w:t>"</w:t>
+      </w:r>
+      <w:r>
+        <w:rPr>
+          <w:rFonts w:ascii="Cascadia Mono" w:hAnsi="Cascadia Mono" w:cs="Cascadia Mono"/>
+          <w:color w:val="000000"/>
+          <w:sz w:val="19"/>
+          <w:szCs w:val="19"/>
+          <w:lang w:val="es-ES"/>
+        </w:rPr>
+        <w:t xml:space="preserve"> </w:t>
+      </w:r>
+      <w:proofErr w:type="spellStart"/>
+      <w:r>
+        <w:rPr>
+          <w:rFonts w:ascii="Cascadia Mono" w:hAnsi="Cascadia Mono" w:cs="Cascadia Mono"/>
+          <w:color w:val="FF0000"/>
+          <w:sz w:val="19"/>
+          <w:szCs w:val="19"/>
+          <w:lang w:val="es-ES"/>
+        </w:rPr>
+        <w:t>name</w:t>
+      </w:r>
+      <w:proofErr w:type="spellEnd"/>
+      <w:r>
+        <w:rPr>
+          <w:rFonts w:ascii="Cascadia Mono" w:hAnsi="Cascadia Mono" w:cs="Cascadia Mono"/>
+          <w:color w:val="0000FF"/>
+          <w:sz w:val="19"/>
+          <w:szCs w:val="19"/>
+          <w:lang w:val="es-ES"/>
+        </w:rPr>
+        <w:t>="</w:t>
+      </w:r>
+      <w:proofErr w:type="gramStart"/>
+      <w:r>
+        <w:rPr>
+          <w:rFonts w:ascii="Cascadia Mono" w:hAnsi="Cascadia Mono" w:cs="Cascadia Mono"/>
+          <w:color w:val="0000FF"/>
+          <w:sz w:val="19"/>
+          <w:szCs w:val="19"/>
+          <w:lang w:val="es-ES"/>
+        </w:rPr>
+        <w:t>Conceptos[</w:t>
+      </w:r>
+      <w:proofErr w:type="gramEnd"/>
+      <w:r>
+        <w:rPr>
+          <w:rFonts w:ascii="Cascadia Mono" w:hAnsi="Cascadia Mono" w:cs="Cascadia Mono"/>
+          <w:color w:val="0000FF"/>
+          <w:sz w:val="19"/>
+          <w:szCs w:val="19"/>
+          <w:lang w:val="es-ES"/>
+        </w:rPr>
+        <w:t>1].Cantidad"</w:t>
+      </w:r>
+      <w:r>
+        <w:rPr>
+          <w:rFonts w:ascii="Cascadia Mono" w:hAnsi="Cascadia Mono" w:cs="Cascadia Mono"/>
+          <w:color w:val="000000"/>
+          <w:sz w:val="19"/>
+          <w:szCs w:val="19"/>
+          <w:lang w:val="es-ES"/>
+        </w:rPr>
+        <w:t xml:space="preserve"> </w:t>
+      </w:r>
+      <w:r>
+        <w:rPr>
+          <w:rFonts w:ascii="Cascadia Mono" w:hAnsi="Cascadia Mono" w:cs="Cascadia Mono"/>
+          <w:color w:val="FF0000"/>
+          <w:sz w:val="19"/>
+          <w:szCs w:val="19"/>
+          <w:lang w:val="es-ES"/>
+        </w:rPr>
+        <w:t>id</w:t>
+      </w:r>
+      <w:r>
+        <w:rPr>
+          <w:rFonts w:ascii="Cascadia Mono" w:hAnsi="Cascadia Mono" w:cs="Cascadia Mono"/>
+          <w:color w:val="0000FF"/>
+          <w:sz w:val="19"/>
+          <w:szCs w:val="19"/>
+          <w:lang w:val="es-ES"/>
+        </w:rPr>
+        <w:t>="Conceptos[1].Cantidad"</w:t>
+      </w:r>
+      <w:r>
+        <w:rPr>
+          <w:rFonts w:ascii="Cascadia Mono" w:hAnsi="Cascadia Mono" w:cs="Cascadia Mono"/>
+          <w:color w:val="000000"/>
+          <w:sz w:val="19"/>
+          <w:szCs w:val="19"/>
+          <w:lang w:val="es-ES"/>
+        </w:rPr>
+        <w:t xml:space="preserve"> </w:t>
+      </w:r>
+      <w:proofErr w:type="spellStart"/>
+      <w:r>
+        <w:rPr>
+          <w:rFonts w:ascii="Cascadia Mono" w:hAnsi="Cascadia Mono" w:cs="Cascadia Mono"/>
+          <w:color w:val="FF0000"/>
           <w:sz w:val="19"/>
           <w:szCs w:val="19"/>
           <w:lang w:val="es-ES"/>
@@ -19252,34 +20431,32 @@
       <w:r>
         <w:rPr>
           <w:rFonts w:ascii="Cascadia Mono" w:hAnsi="Cascadia Mono" w:cs="Cascadia Mono"/>
-          <w:color w:val="006400"/>
-          <w:sz w:val="19"/>
-          <w:szCs w:val="19"/>
-          <w:lang w:val="es-ES"/>
-        </w:rPr>
-        <w:t xml:space="preserve"> = 1, es el valor que continua del </w:t>
-      </w:r>
-      <w:proofErr w:type="spellStart"/>
-      <w:r>
-        <w:rPr>
-          <w:rFonts w:ascii="Cascadia Mono" w:hAnsi="Cascadia Mono" w:cs="Cascadia Mono"/>
-          <w:color w:val="006400"/>
-          <w:sz w:val="19"/>
-          <w:szCs w:val="19"/>
-          <w:lang w:val="es-ES"/>
-        </w:rPr>
-        <w:t>indice</w:t>
-      </w:r>
-      <w:proofErr w:type="spellEnd"/>
-      <w:r>
-        <w:rPr>
-          <w:rFonts w:ascii="Cascadia Mono" w:hAnsi="Cascadia Mono" w:cs="Cascadia Mono"/>
-          <w:color w:val="006400"/>
-          <w:sz w:val="19"/>
-          <w:szCs w:val="19"/>
-          <w:lang w:val="es-ES"/>
-        </w:rPr>
-        <w:t xml:space="preserve"> de la lista de conceptos--&gt;</w:t>
+          <w:color w:val="0000FF"/>
+          <w:sz w:val="19"/>
+          <w:szCs w:val="19"/>
+          <w:lang w:val="es-ES"/>
+        </w:rPr>
+        <w:t>="1"</w:t>
+      </w:r>
+      <w:r>
+        <w:rPr>
+          <w:rFonts w:ascii="Cascadia Mono" w:hAnsi="Cascadia Mono" w:cs="Cascadia Mono"/>
+          <w:color w:val="000000"/>
+          <w:sz w:val="19"/>
+          <w:szCs w:val="19"/>
+          <w:lang w:val="es-ES"/>
+        </w:rPr>
+        <w:t xml:space="preserve"> </w:t>
+      </w:r>
+      <w:r>
+        <w:rPr>
+          <w:rFonts w:ascii="Cascadia Mono" w:hAnsi="Cascadia Mono" w:cs="Cascadia Mono"/>
+          <w:color w:val="0000FF"/>
+          <w:sz w:val="19"/>
+          <w:szCs w:val="19"/>
+          <w:lang w:val="es-ES"/>
+        </w:rPr>
+        <w:t>/&gt;</w:t>
       </w:r>
     </w:p>
     <w:p>
@@ -19412,16 +20589,100 @@
         </w:rPr>
         <w:t>="</w:t>
       </w:r>
-      <w:proofErr w:type="spellStart"/>
-      <w:r>
-        <w:rPr>
-          <w:rFonts w:ascii="Cascadia Mono" w:hAnsi="Cascadia Mono" w:cs="Cascadia Mono"/>
-          <w:color w:val="0000FF"/>
-          <w:sz w:val="19"/>
-          <w:szCs w:val="19"/>
-          <w:lang w:val="es-ES"/>
-        </w:rPr>
-        <w:t>Conceptos.Index</w:t>
+      <w:proofErr w:type="gramStart"/>
+      <w:r>
+        <w:rPr>
+          <w:rFonts w:ascii="Cascadia Mono" w:hAnsi="Cascadia Mono" w:cs="Cascadia Mono"/>
+          <w:color w:val="0000FF"/>
+          <w:sz w:val="19"/>
+          <w:szCs w:val="19"/>
+          <w:lang w:val="es-ES"/>
+        </w:rPr>
+        <w:t>Conceptos[</w:t>
+      </w:r>
+      <w:proofErr w:type="gramEnd"/>
+      <w:r>
+        <w:rPr>
+          <w:rFonts w:ascii="Cascadia Mono" w:hAnsi="Cascadia Mono" w:cs="Cascadia Mono"/>
+          <w:color w:val="0000FF"/>
+          <w:sz w:val="19"/>
+          <w:szCs w:val="19"/>
+          <w:lang w:val="es-ES"/>
+        </w:rPr>
+        <w:t>1].Nombre"</w:t>
+      </w:r>
+      <w:r>
+        <w:rPr>
+          <w:rFonts w:ascii="Cascadia Mono" w:hAnsi="Cascadia Mono" w:cs="Cascadia Mono"/>
+          <w:color w:val="000000"/>
+          <w:sz w:val="19"/>
+          <w:szCs w:val="19"/>
+          <w:lang w:val="es-ES"/>
+        </w:rPr>
+        <w:t xml:space="preserve"> </w:t>
+      </w:r>
+      <w:r>
+        <w:rPr>
+          <w:rFonts w:ascii="Cascadia Mono" w:hAnsi="Cascadia Mono" w:cs="Cascadia Mono"/>
+          <w:color w:val="FF0000"/>
+          <w:sz w:val="19"/>
+          <w:szCs w:val="19"/>
+          <w:lang w:val="es-ES"/>
+        </w:rPr>
+        <w:t>id</w:t>
+      </w:r>
+      <w:r>
+        <w:rPr>
+          <w:rFonts w:ascii="Cascadia Mono" w:hAnsi="Cascadia Mono" w:cs="Cascadia Mono"/>
+          <w:color w:val="0000FF"/>
+          <w:sz w:val="19"/>
+          <w:szCs w:val="19"/>
+          <w:lang w:val="es-ES"/>
+        </w:rPr>
+        <w:t>="Conceptos[1].Nombre"</w:t>
+      </w:r>
+      <w:r>
+        <w:rPr>
+          <w:rFonts w:ascii="Cascadia Mono" w:hAnsi="Cascadia Mono" w:cs="Cascadia Mono"/>
+          <w:color w:val="000000"/>
+          <w:sz w:val="19"/>
+          <w:szCs w:val="19"/>
+          <w:lang w:val="es-ES"/>
+        </w:rPr>
+        <w:t xml:space="preserve"> </w:t>
+      </w:r>
+      <w:proofErr w:type="spellStart"/>
+      <w:r>
+        <w:rPr>
+          <w:rFonts w:ascii="Cascadia Mono" w:hAnsi="Cascadia Mono" w:cs="Cascadia Mono"/>
+          <w:color w:val="FF0000"/>
+          <w:sz w:val="19"/>
+          <w:szCs w:val="19"/>
+          <w:lang w:val="es-ES"/>
+        </w:rPr>
+        <w:t>value</w:t>
+      </w:r>
+      <w:proofErr w:type="spellEnd"/>
+      <w:r>
+        <w:rPr>
+          <w:rFonts w:ascii="Cascadia Mono" w:hAnsi="Cascadia Mono" w:cs="Cascadia Mono"/>
+          <w:color w:val="0000FF"/>
+          <w:sz w:val="19"/>
+          <w:szCs w:val="19"/>
+          <w:lang w:val="es-ES"/>
+        </w:rPr>
+        <w:t>="</w:t>
+      </w:r>
+      <w:proofErr w:type="spellStart"/>
+      <w:r>
+        <w:rPr>
+          <w:rFonts w:ascii="Cascadia Mono" w:hAnsi="Cascadia Mono" w:cs="Cascadia Mono"/>
+          <w:color w:val="0000FF"/>
+          <w:sz w:val="19"/>
+          <w:szCs w:val="19"/>
+          <w:lang w:val="es-ES"/>
+        </w:rPr>
+        <w:t>Hanburguesa</w:t>
       </w:r>
       <w:proofErr w:type="spellEnd"/>
       <w:r>
@@ -19447,13 +20708,80 @@
       <w:r>
         <w:rPr>
           <w:rFonts w:ascii="Cascadia Mono" w:hAnsi="Cascadia Mono" w:cs="Cascadia Mono"/>
+          <w:color w:val="0000FF"/>
+          <w:sz w:val="19"/>
+          <w:szCs w:val="19"/>
+          <w:lang w:val="es-ES"/>
+        </w:rPr>
+        <w:t>/&gt;</w:t>
+      </w:r>
+    </w:p>
+    <w:p>
+      <w:pPr>
+        <w:autoSpaceDE w:val="0"/>
+        <w:autoSpaceDN w:val="0"/>
+        <w:adjustRightInd w:val="0"/>
+        <w:spacing w:after="0" w:line="240" w:lineRule="auto"/>
+        <w:rPr>
+          <w:rFonts w:ascii="Cascadia Mono" w:hAnsi="Cascadia Mono" w:cs="Cascadia Mono"/>
+          <w:color w:val="000000"/>
+          <w:sz w:val="19"/>
+          <w:szCs w:val="19"/>
+          <w:lang w:val="es-ES"/>
+        </w:rPr>
+      </w:pPr>
+      <w:r>
+        <w:rPr>
+          <w:rFonts w:ascii="Cascadia Mono" w:hAnsi="Cascadia Mono" w:cs="Cascadia Mono"/>
+          <w:color w:val="000000"/>
+          <w:sz w:val="19"/>
+          <w:szCs w:val="19"/>
+          <w:lang w:val="es-ES"/>
+        </w:rPr>
+        <w:t xml:space="preserve">            </w:t>
+      </w:r>
+      <w:r>
+        <w:rPr>
+          <w:rFonts w:ascii="Cascadia Mono" w:hAnsi="Cascadia Mono" w:cs="Cascadia Mono"/>
+          <w:color w:val="0000FF"/>
+          <w:sz w:val="19"/>
+          <w:szCs w:val="19"/>
+          <w:lang w:val="es-ES"/>
+        </w:rPr>
+        <w:t>&lt;</w:t>
+      </w:r>
+      <w:r>
+        <w:rPr>
+          <w:rFonts w:ascii="Cascadia Mono" w:hAnsi="Cascadia Mono" w:cs="Cascadia Mono"/>
+          <w:color w:val="800000"/>
+          <w:sz w:val="19"/>
+          <w:szCs w:val="19"/>
+          <w:lang w:val="es-ES"/>
+        </w:rPr>
+        <w:t>input</w:t>
+      </w:r>
+      <w:r>
+        <w:rPr>
+          <w:rFonts w:ascii="Cascadia Mono" w:hAnsi="Cascadia Mono" w:cs="Cascadia Mono"/>
+          <w:color w:val="000000"/>
+          <w:sz w:val="19"/>
+          <w:szCs w:val="19"/>
+          <w:lang w:val="es-ES"/>
+        </w:rPr>
+        <w:t xml:space="preserve"> </w:t>
+      </w:r>
+      <w:proofErr w:type="spellStart"/>
+      <w:r>
+        <w:rPr>
+          <w:rFonts w:ascii="Cascadia Mono" w:hAnsi="Cascadia Mono" w:cs="Cascadia Mono"/>
           <w:color w:val="FF0000"/>
           <w:sz w:val="19"/>
           <w:szCs w:val="19"/>
           <w:lang w:val="es-ES"/>
         </w:rPr>
-        <w:t>id</w:t>
-      </w:r>
+        <w:t>type</w:t>
+      </w:r>
+      <w:proofErr w:type="spellEnd"/>
       <w:r>
         <w:rPr>
           <w:rFonts w:ascii="Cascadia Mono" w:hAnsi="Cascadia Mono" w:cs="Cascadia Mono"/>
@@ -19473,7 +20801,7 @@
           <w:szCs w:val="19"/>
           <w:lang w:val="es-ES"/>
         </w:rPr>
-        <w:t>Conceptos.Index</w:t>
+        <w:t>hidden</w:t>
       </w:r>
       <w:proofErr w:type="spellEnd"/>
       <w:r>
@@ -19505,139 +20833,7 @@
           <w:szCs w:val="19"/>
           <w:lang w:val="es-ES"/>
         </w:rPr>
-        <w:t>value</w:t>
-      </w:r>
-      <w:proofErr w:type="spellEnd"/>
-      <w:r>
-        <w:rPr>
-          <w:rFonts w:ascii="Cascadia Mono" w:hAnsi="Cascadia Mono" w:cs="Cascadia Mono"/>
-          <w:color w:val="0000FF"/>
-          <w:sz w:val="19"/>
-          <w:szCs w:val="19"/>
-          <w:lang w:val="es-ES"/>
-        </w:rPr>
-        <w:t>="1"</w:t>
-      </w:r>
-      <w:r>
-        <w:rPr>
-          <w:rFonts w:ascii="Cascadia Mono" w:hAnsi="Cascadia Mono" w:cs="Cascadia Mono"/>
-          <w:color w:val="000000"/>
-          <w:sz w:val="19"/>
-          <w:szCs w:val="19"/>
-          <w:lang w:val="es-ES"/>
-        </w:rPr>
-        <w:t xml:space="preserve"> </w:t>
-      </w:r>
-      <w:r>
-        <w:rPr>
-          <w:rFonts w:ascii="Cascadia Mono" w:hAnsi="Cascadia Mono" w:cs="Cascadia Mono"/>
-          <w:color w:val="0000FF"/>
-          <w:sz w:val="19"/>
-          <w:szCs w:val="19"/>
-          <w:lang w:val="es-ES"/>
-        </w:rPr>
-        <w:t>/&gt;</w:t>
-      </w:r>
-    </w:p>
-    <w:p>
-      <w:pPr>
-        <w:autoSpaceDE w:val="0"/>
-        <w:autoSpaceDN w:val="0"/>
-        <w:adjustRightInd w:val="0"/>
-        <w:spacing w:after="0" w:line="240" w:lineRule="auto"/>
-        <w:rPr>
-          <w:rFonts w:ascii="Cascadia Mono" w:hAnsi="Cascadia Mono" w:cs="Cascadia Mono"/>
-          <w:color w:val="000000"/>
-          <w:sz w:val="19"/>
-          <w:szCs w:val="19"/>
-          <w:lang w:val="es-ES"/>
-        </w:rPr>
-      </w:pPr>
-      <w:r>
-        <w:rPr>
-          <w:rFonts w:ascii="Cascadia Mono" w:hAnsi="Cascadia Mono" w:cs="Cascadia Mono"/>
-          <w:color w:val="000000"/>
-          <w:sz w:val="19"/>
-          <w:szCs w:val="19"/>
-          <w:lang w:val="es-ES"/>
-        </w:rPr>
-        <w:t xml:space="preserve">            </w:t>
-      </w:r>
-      <w:r>
-        <w:rPr>
-          <w:rFonts w:ascii="Cascadia Mono" w:hAnsi="Cascadia Mono" w:cs="Cascadia Mono"/>
-          <w:color w:val="006400"/>
-          <w:sz w:val="19"/>
-          <w:szCs w:val="19"/>
-          <w:lang w:val="es-ES"/>
-        </w:rPr>
-        <w:t>&lt;!--insertar los valores en el modelo Conceptos--&gt;</w:t>
-      </w:r>
-    </w:p>
-    <w:p>
-      <w:pPr>
-        <w:autoSpaceDE w:val="0"/>
-        <w:autoSpaceDN w:val="0"/>
-        <w:adjustRightInd w:val="0"/>
-        <w:spacing w:after="0" w:line="240" w:lineRule="auto"/>
-        <w:rPr>
-          <w:rFonts w:ascii="Cascadia Mono" w:hAnsi="Cascadia Mono" w:cs="Cascadia Mono"/>
-          <w:color w:val="000000"/>
-          <w:sz w:val="19"/>
-          <w:szCs w:val="19"/>
-          <w:lang w:val="es-ES"/>
-        </w:rPr>
-      </w:pPr>
-      <w:r>
-        <w:rPr>
-          <w:rFonts w:ascii="Cascadia Mono" w:hAnsi="Cascadia Mono" w:cs="Cascadia Mono"/>
-          <w:color w:val="000000"/>
-          <w:sz w:val="19"/>
-          <w:szCs w:val="19"/>
-          <w:lang w:val="es-ES"/>
-        </w:rPr>
-        <w:t xml:space="preserve">            </w:t>
-      </w:r>
-      <w:r>
-        <w:rPr>
-          <w:rFonts w:ascii="Cascadia Mono" w:hAnsi="Cascadia Mono" w:cs="Cascadia Mono"/>
-          <w:color w:val="0000FF"/>
-          <w:sz w:val="19"/>
-          <w:szCs w:val="19"/>
-          <w:lang w:val="es-ES"/>
-        </w:rPr>
-        <w:t>&lt;</w:t>
-      </w:r>
-      <w:r>
-        <w:rPr>
-          <w:rFonts w:ascii="Cascadia Mono" w:hAnsi="Cascadia Mono" w:cs="Cascadia Mono"/>
-          <w:color w:val="800000"/>
-          <w:sz w:val="19"/>
-          <w:szCs w:val="19"/>
-          <w:lang w:val="es-ES"/>
-        </w:rPr>
-        <w:t>input</w:t>
-      </w:r>
-      <w:r>
-        <w:rPr>
-          <w:rFonts w:ascii="Cascadia Mono" w:hAnsi="Cascadia Mono" w:cs="Cascadia Mono"/>
-          <w:color w:val="000000"/>
-          <w:sz w:val="19"/>
-          <w:szCs w:val="19"/>
-          <w:lang w:val="es-ES"/>
-        </w:rPr>
-        <w:t xml:space="preserve"> </w:t>
-      </w:r>
-      <w:proofErr w:type="spellStart"/>
-      <w:r>
-        <w:rPr>
-          <w:rFonts w:ascii="Cascadia Mono" w:hAnsi="Cascadia Mono" w:cs="Cascadia Mono"/>
-          <w:color w:val="FF0000"/>
-          <w:sz w:val="19"/>
-          <w:szCs w:val="19"/>
-          <w:lang w:val="es-ES"/>
-        </w:rPr>
-        <w:t>type</w:t>
+        <w:t>name</w:t>
       </w:r>
       <w:proofErr w:type="spellEnd"/>
       <w:r>
@@ -19650,507 +20846,27 @@
         </w:rPr>
         <w:t>="</w:t>
       </w:r>
-      <w:proofErr w:type="spellStart"/>
-      <w:r>
-        <w:rPr>
-          <w:rFonts w:ascii="Cascadia Mono" w:hAnsi="Cascadia Mono" w:cs="Cascadia Mono"/>
-          <w:color w:val="0000FF"/>
-          <w:sz w:val="19"/>
-          <w:szCs w:val="19"/>
-          <w:lang w:val="es-ES"/>
-        </w:rPr>
-        <w:t>hidden</w:t>
-      </w:r>
-      <w:proofErr w:type="spellEnd"/>
-      <w:r>
-        <w:rPr>
-          <w:rFonts w:ascii="Cascadia Mono" w:hAnsi="Cascadia Mono" w:cs="Cascadia Mono"/>
-          <w:color w:val="0000FF"/>
-          <w:sz w:val="19"/>
-          <w:szCs w:val="19"/>
-          <w:lang w:val="es-ES"/>
-        </w:rPr>
-        <w:t>"</w:t>
-      </w:r>
-      <w:r>
-        <w:rPr>
-          <w:rFonts w:ascii="Cascadia Mono" w:hAnsi="Cascadia Mono" w:cs="Cascadia Mono"/>
-          <w:color w:val="000000"/>
-          <w:sz w:val="19"/>
-          <w:szCs w:val="19"/>
-          <w:lang w:val="es-ES"/>
-        </w:rPr>
-        <w:t xml:space="preserve"> </w:t>
-      </w:r>
-      <w:proofErr w:type="spellStart"/>
-      <w:r>
-        <w:rPr>
-          <w:rFonts w:ascii="Cascadia Mono" w:hAnsi="Cascadia Mono" w:cs="Cascadia Mono"/>
-          <w:color w:val="FF0000"/>
-          <w:sz w:val="19"/>
-          <w:szCs w:val="19"/>
-          <w:lang w:val="es-ES"/>
-        </w:rPr>
-        <w:t>name</w:t>
-      </w:r>
-      <w:proofErr w:type="spellEnd"/>
-      <w:r>
-        <w:rPr>
-          <w:rFonts w:ascii="Cascadia Mono" w:hAnsi="Cascadia Mono" w:cs="Cascadia Mono"/>
-          <w:color w:val="0000FF"/>
-          <w:sz w:val="19"/>
-          <w:szCs w:val="19"/>
-          <w:lang w:val="es-ES"/>
-        </w:rPr>
-        <w:t>="Conceptos[1].Cantidad"</w:t>
-      </w:r>
-      <w:r>
-        <w:rPr>
-          <w:rFonts w:ascii="Cascadia Mono" w:hAnsi="Cascadia Mono" w:cs="Cascadia Mono"/>
-          <w:color w:val="000000"/>
-          <w:sz w:val="19"/>
-          <w:szCs w:val="19"/>
-          <w:lang w:val="es-ES"/>
-        </w:rPr>
-        <w:t xml:space="preserve"> </w:t>
-      </w:r>
-      <w:r>
-        <w:rPr>
-          <w:rFonts w:ascii="Cascadia Mono" w:hAnsi="Cascadia Mono" w:cs="Cascadia Mono"/>
-          <w:color w:val="FF0000"/>
-          <w:sz w:val="19"/>
-          <w:szCs w:val="19"/>
-          <w:lang w:val="es-ES"/>
-        </w:rPr>
-        <w:t>id</w:t>
-      </w:r>
-      <w:r>
-        <w:rPr>
-          <w:rFonts w:ascii="Cascadia Mono" w:hAnsi="Cascadia Mono" w:cs="Cascadia Mono"/>
-          <w:color w:val="0000FF"/>
-          <w:sz w:val="19"/>
-          <w:szCs w:val="19"/>
-          <w:lang w:val="es-ES"/>
-        </w:rPr>
-        <w:t>="Conceptos[1].Cantidad"</w:t>
-      </w:r>
-      <w:r>
-        <w:rPr>
-          <w:rFonts w:ascii="Cascadia Mono" w:hAnsi="Cascadia Mono" w:cs="Cascadia Mono"/>
-          <w:color w:val="000000"/>
-          <w:sz w:val="19"/>
-          <w:szCs w:val="19"/>
-          <w:lang w:val="es-ES"/>
-        </w:rPr>
-        <w:t xml:space="preserve"> </w:t>
-      </w:r>
-      <w:proofErr w:type="spellStart"/>
-      <w:r>
-        <w:rPr>
-          <w:rFonts w:ascii="Cascadia Mono" w:hAnsi="Cascadia Mono" w:cs="Cascadia Mono"/>
-          <w:color w:val="FF0000"/>
-          <w:sz w:val="19"/>
-          <w:szCs w:val="19"/>
-          <w:lang w:val="es-ES"/>
-        </w:rPr>
-        <w:t>value</w:t>
-      </w:r>
-      <w:proofErr w:type="spellEnd"/>
-      <w:r>
-        <w:rPr>
-          <w:rFonts w:ascii="Cascadia Mono" w:hAnsi="Cascadia Mono" w:cs="Cascadia Mono"/>
-          <w:color w:val="0000FF"/>
-          <w:sz w:val="19"/>
-          <w:szCs w:val="19"/>
-          <w:lang w:val="es-ES"/>
-        </w:rPr>
-        <w:t>="1"</w:t>
-      </w:r>
-      <w:r>
-        <w:rPr>
-          <w:rFonts w:ascii="Cascadia Mono" w:hAnsi="Cascadia Mono" w:cs="Cascadia Mono"/>
-          <w:color w:val="000000"/>
-          <w:sz w:val="19"/>
-          <w:szCs w:val="19"/>
-          <w:lang w:val="es-ES"/>
-        </w:rPr>
-        <w:t xml:space="preserve"> </w:t>
-      </w:r>
-      <w:r>
-        <w:rPr>
-          <w:rFonts w:ascii="Cascadia Mono" w:hAnsi="Cascadia Mono" w:cs="Cascadia Mono"/>
-          <w:color w:val="0000FF"/>
-          <w:sz w:val="19"/>
-          <w:szCs w:val="19"/>
-          <w:lang w:val="es-ES"/>
-        </w:rPr>
-        <w:t>/&gt;</w:t>
-      </w:r>
-    </w:p>
-    <w:p>
-      <w:pPr>
-        <w:autoSpaceDE w:val="0"/>
-        <w:autoSpaceDN w:val="0"/>
-        <w:adjustRightInd w:val="0"/>
-        <w:spacing w:after="0" w:line="240" w:lineRule="auto"/>
-        <w:rPr>
-          <w:rFonts w:ascii="Cascadia Mono" w:hAnsi="Cascadia Mono" w:cs="Cascadia Mono"/>
-          <w:color w:val="000000"/>
-          <w:sz w:val="19"/>
-          <w:szCs w:val="19"/>
-          <w:lang w:val="es-ES"/>
-        </w:rPr>
-      </w:pPr>
-      <w:r>
-        <w:rPr>
-          <w:rFonts w:ascii="Cascadia Mono" w:hAnsi="Cascadia Mono" w:cs="Cascadia Mono"/>
-          <w:color w:val="000000"/>
-          <w:sz w:val="19"/>
-          <w:szCs w:val="19"/>
-          <w:lang w:val="es-ES"/>
-        </w:rPr>
-        <w:t xml:space="preserve">            </w:t>
-      </w:r>
-      <w:r>
-        <w:rPr>
-          <w:rFonts w:ascii="Cascadia Mono" w:hAnsi="Cascadia Mono" w:cs="Cascadia Mono"/>
-          <w:color w:val="0000FF"/>
-          <w:sz w:val="19"/>
-          <w:szCs w:val="19"/>
-          <w:lang w:val="es-ES"/>
-        </w:rPr>
-        <w:t>&lt;</w:t>
-      </w:r>
-      <w:r>
-        <w:rPr>
-          <w:rFonts w:ascii="Cascadia Mono" w:hAnsi="Cascadia Mono" w:cs="Cascadia Mono"/>
-          <w:color w:val="800000"/>
-          <w:sz w:val="19"/>
-          <w:szCs w:val="19"/>
-          <w:lang w:val="es-ES"/>
-        </w:rPr>
-        <w:t>input</w:t>
-      </w:r>
-      <w:r>
-        <w:rPr>
-          <w:rFonts w:ascii="Cascadia Mono" w:hAnsi="Cascadia Mono" w:cs="Cascadia Mono"/>
-          <w:color w:val="000000"/>
-          <w:sz w:val="19"/>
-          <w:szCs w:val="19"/>
-          <w:lang w:val="es-ES"/>
-        </w:rPr>
-        <w:t xml:space="preserve"> </w:t>
-      </w:r>
-      <w:proofErr w:type="spellStart"/>
-      <w:r>
-        <w:rPr>
-          <w:rFonts w:ascii="Cascadia Mono" w:hAnsi="Cascadia Mono" w:cs="Cascadia Mono"/>
-          <w:color w:val="FF0000"/>
-          <w:sz w:val="19"/>
-          <w:szCs w:val="19"/>
-          <w:lang w:val="es-ES"/>
-        </w:rPr>
-        <w:t>type</w:t>
-      </w:r>
-      <w:proofErr w:type="spellEnd"/>
-      <w:r>
-        <w:rPr>
-          <w:rFonts w:ascii="Cascadia Mono" w:hAnsi="Cascadia Mono" w:cs="Cascadia Mono"/>
-          <w:color w:val="0000FF"/>
-          <w:sz w:val="19"/>
-          <w:szCs w:val="19"/>
-          <w:lang w:val="es-ES"/>
-        </w:rPr>
-        <w:t>="</w:t>
-      </w:r>
-      <w:proofErr w:type="spellStart"/>
-      <w:r>
-        <w:rPr>
-          <w:rFonts w:ascii="Cascadia Mono" w:hAnsi="Cascadia Mono" w:cs="Cascadia Mono"/>
-          <w:color w:val="0000FF"/>
-          <w:sz w:val="19"/>
-          <w:szCs w:val="19"/>
-          <w:lang w:val="es-ES"/>
-        </w:rPr>
-        <w:t>hidden</w:t>
-      </w:r>
-      <w:proofErr w:type="spellEnd"/>
-      <w:r>
-        <w:rPr>
-          <w:rFonts w:ascii="Cascadia Mono" w:hAnsi="Cascadia Mono" w:cs="Cascadia Mono"/>
-          <w:color w:val="0000FF"/>
-          <w:sz w:val="19"/>
-          <w:szCs w:val="19"/>
-          <w:lang w:val="es-ES"/>
-        </w:rPr>
-        <w:t>"</w:t>
-      </w:r>
-      <w:r>
-        <w:rPr>
-          <w:rFonts w:ascii="Cascadia Mono" w:hAnsi="Cascadia Mono" w:cs="Cascadia Mono"/>
-          <w:color w:val="000000"/>
-          <w:sz w:val="19"/>
-          <w:szCs w:val="19"/>
-          <w:lang w:val="es-ES"/>
-        </w:rPr>
-        <w:t xml:space="preserve"> </w:t>
-      </w:r>
-      <w:proofErr w:type="spellStart"/>
-      <w:r>
-        <w:rPr>
-          <w:rFonts w:ascii="Cascadia Mono" w:hAnsi="Cascadia Mono" w:cs="Cascadia Mono"/>
-          <w:color w:val="FF0000"/>
-          <w:sz w:val="19"/>
-          <w:szCs w:val="19"/>
-          <w:lang w:val="es-ES"/>
-        </w:rPr>
-        <w:t>name</w:t>
-      </w:r>
-      <w:proofErr w:type="spellEnd"/>
-      <w:r>
-        <w:rPr>
-          <w:rFonts w:ascii="Cascadia Mono" w:hAnsi="Cascadia Mono" w:cs="Cascadia Mono"/>
-          <w:color w:val="0000FF"/>
-          <w:sz w:val="19"/>
-          <w:szCs w:val="19"/>
-          <w:lang w:val="es-ES"/>
-        </w:rPr>
-        <w:t>="Conceptos[1].Nombre"</w:t>
-      </w:r>
-      <w:r>
-        <w:rPr>
-          <w:rFonts w:ascii="Cascadia Mono" w:hAnsi="Cascadia Mono" w:cs="Cascadia Mono"/>
-          <w:color w:val="000000"/>
-          <w:sz w:val="19"/>
-          <w:szCs w:val="19"/>
-          <w:lang w:val="es-ES"/>
-        </w:rPr>
-        <w:t xml:space="preserve"> </w:t>
-      </w:r>
-      <w:r>
-        <w:rPr>
-          <w:rFonts w:ascii="Cascadia Mono" w:hAnsi="Cascadia Mono" w:cs="Cascadia Mono"/>
-          <w:color w:val="FF0000"/>
-          <w:sz w:val="19"/>
-          <w:szCs w:val="19"/>
-          <w:lang w:val="es-ES"/>
-        </w:rPr>
-        <w:t>id</w:t>
-      </w:r>
-      <w:r>
-        <w:rPr>
-          <w:rFonts w:ascii="Cascadia Mono" w:hAnsi="Cascadia Mono" w:cs="Cascadia Mono"/>
-          <w:color w:val="0000FF"/>
-          <w:sz w:val="19"/>
-          <w:szCs w:val="19"/>
-          <w:lang w:val="es-ES"/>
-        </w:rPr>
-        <w:t>="Conceptos[1].Nombre"</w:t>
-      </w:r>
-      <w:r>
-        <w:rPr>
-          <w:rFonts w:ascii="Cascadia Mono" w:hAnsi="Cascadia Mono" w:cs="Cascadia Mono"/>
-          <w:color w:val="000000"/>
-          <w:sz w:val="19"/>
-          <w:szCs w:val="19"/>
-          <w:lang w:val="es-ES"/>
-        </w:rPr>
-        <w:t xml:space="preserve"> </w:t>
-      </w:r>
-      <w:proofErr w:type="spellStart"/>
-      <w:r>
-        <w:rPr>
-          <w:rFonts w:ascii="Cascadia Mono" w:hAnsi="Cascadia Mono" w:cs="Cascadia Mono"/>
-          <w:color w:val="FF0000"/>
-          <w:sz w:val="19"/>
-          <w:szCs w:val="19"/>
-          <w:lang w:val="es-ES"/>
-        </w:rPr>
-        <w:t>value</w:t>
-      </w:r>
-      <w:proofErr w:type="spellEnd"/>
-      <w:r>
-        <w:rPr>
-          <w:rFonts w:ascii="Cascadia Mono" w:hAnsi="Cascadia Mono" w:cs="Cascadia Mono"/>
-          <w:color w:val="0000FF"/>
-          <w:sz w:val="19"/>
-          <w:szCs w:val="19"/>
-          <w:lang w:val="es-ES"/>
-        </w:rPr>
-        <w:t>="</w:t>
-      </w:r>
-      <w:proofErr w:type="spellStart"/>
-      <w:r>
-        <w:rPr>
-          <w:rFonts w:ascii="Cascadia Mono" w:hAnsi="Cascadia Mono" w:cs="Cascadia Mono"/>
-          <w:color w:val="0000FF"/>
-          <w:sz w:val="19"/>
-          <w:szCs w:val="19"/>
-          <w:lang w:val="es-ES"/>
-        </w:rPr>
-        <w:t>Hanburguesa</w:t>
-      </w:r>
-      <w:proofErr w:type="spellEnd"/>
-      <w:r>
-        <w:rPr>
-          <w:rFonts w:ascii="Cascadia Mono" w:hAnsi="Cascadia Mono" w:cs="Cascadia Mono"/>
-          <w:color w:val="0000FF"/>
-          <w:sz w:val="19"/>
-          <w:szCs w:val="19"/>
-          <w:lang w:val="es-ES"/>
-        </w:rPr>
-        <w:t>"</w:t>
-      </w:r>
-      <w:r>
-        <w:rPr>
-          <w:rFonts w:ascii="Cascadia Mono" w:hAnsi="Cascadia Mono" w:cs="Cascadia Mono"/>
-          <w:color w:val="000000"/>
-          <w:sz w:val="19"/>
-          <w:szCs w:val="19"/>
-          <w:lang w:val="es-ES"/>
-        </w:rPr>
-        <w:t xml:space="preserve"> </w:t>
-      </w:r>
-      <w:r>
-        <w:rPr>
-          <w:rFonts w:ascii="Cascadia Mono" w:hAnsi="Cascadia Mono" w:cs="Cascadia Mono"/>
-          <w:color w:val="0000FF"/>
-          <w:sz w:val="19"/>
-          <w:szCs w:val="19"/>
-          <w:lang w:val="es-ES"/>
-        </w:rPr>
-        <w:t>/&gt;</w:t>
-      </w:r>
-    </w:p>
-    <w:p>
-      <w:pPr>
-        <w:autoSpaceDE w:val="0"/>
-        <w:autoSpaceDN w:val="0"/>
-        <w:adjustRightInd w:val="0"/>
-        <w:spacing w:after="0" w:line="240" w:lineRule="auto"/>
-        <w:rPr>
-          <w:rFonts w:ascii="Cascadia Mono" w:hAnsi="Cascadia Mono" w:cs="Cascadia Mono"/>
-          <w:color w:val="000000"/>
-          <w:sz w:val="19"/>
-          <w:szCs w:val="19"/>
-          <w:lang w:val="es-ES"/>
-        </w:rPr>
-      </w:pPr>
-      <w:r>
-        <w:rPr>
-          <w:rFonts w:ascii="Cascadia Mono" w:hAnsi="Cascadia Mono" w:cs="Cascadia Mono"/>
-          <w:color w:val="000000"/>
-          <w:sz w:val="19"/>
-          <w:szCs w:val="19"/>
-          <w:lang w:val="es-ES"/>
-        </w:rPr>
-        <w:t xml:space="preserve">            </w:t>
-      </w:r>
-      <w:r>
-        <w:rPr>
-          <w:rFonts w:ascii="Cascadia Mono" w:hAnsi="Cascadia Mono" w:cs="Cascadia Mono"/>
-          <w:color w:val="0000FF"/>
-          <w:sz w:val="19"/>
-          <w:szCs w:val="19"/>
-          <w:lang w:val="es-ES"/>
-        </w:rPr>
-        <w:t>&lt;</w:t>
-      </w:r>
-      <w:r>
-        <w:rPr>
-          <w:rFonts w:ascii="Cascadia Mono" w:hAnsi="Cascadia Mono" w:cs="Cascadia Mono"/>
-          <w:color w:val="800000"/>
-          <w:sz w:val="19"/>
-          <w:szCs w:val="19"/>
-          <w:lang w:val="es-ES"/>
-        </w:rPr>
-        <w:t>input</w:t>
-      </w:r>
-      <w:r>
-        <w:rPr>
-          <w:rFonts w:ascii="Cascadia Mono" w:hAnsi="Cascadia Mono" w:cs="Cascadia Mono"/>
-          <w:color w:val="000000"/>
-          <w:sz w:val="19"/>
-          <w:szCs w:val="19"/>
-          <w:lang w:val="es-ES"/>
-        </w:rPr>
-        <w:t xml:space="preserve"> </w:t>
-      </w:r>
-      <w:proofErr w:type="spellStart"/>
-      <w:r>
-        <w:rPr>
-          <w:rFonts w:ascii="Cascadia Mono" w:hAnsi="Cascadia Mono" w:cs="Cascadia Mono"/>
-          <w:color w:val="FF0000"/>
-          <w:sz w:val="19"/>
-          <w:szCs w:val="19"/>
-          <w:lang w:val="es-ES"/>
-        </w:rPr>
-        <w:t>type</w:t>
-      </w:r>
-      <w:proofErr w:type="spellEnd"/>
-      <w:r>
-        <w:rPr>
-          <w:rFonts w:ascii="Cascadia Mono" w:hAnsi="Cascadia Mono" w:cs="Cascadia Mono"/>
-          <w:color w:val="0000FF"/>
-          <w:sz w:val="19"/>
-          <w:szCs w:val="19"/>
-          <w:lang w:val="es-ES"/>
-        </w:rPr>
-        <w:t>="</w:t>
-      </w:r>
-      <w:proofErr w:type="spellStart"/>
-      <w:r>
-        <w:rPr>
-          <w:rFonts w:ascii="Cascadia Mono" w:hAnsi="Cascadia Mono" w:cs="Cascadia Mono"/>
-          <w:color w:val="0000FF"/>
-          <w:sz w:val="19"/>
-          <w:szCs w:val="19"/>
-          <w:lang w:val="es-ES"/>
-        </w:rPr>
-        <w:t>hidden</w:t>
-      </w:r>
-      <w:proofErr w:type="spellEnd"/>
-      <w:r>
-        <w:rPr>
-          <w:rFonts w:ascii="Cascadia Mono" w:hAnsi="Cascadia Mono" w:cs="Cascadia Mono"/>
-          <w:color w:val="0000FF"/>
-          <w:sz w:val="19"/>
-          <w:szCs w:val="19"/>
-          <w:lang w:val="es-ES"/>
-        </w:rPr>
-        <w:t>"</w:t>
-      </w:r>
-      <w:r>
-        <w:rPr>
-          <w:rFonts w:ascii="Cascadia Mono" w:hAnsi="Cascadia Mono" w:cs="Cascadia Mono"/>
-          <w:color w:val="000000"/>
-          <w:sz w:val="19"/>
-          <w:szCs w:val="19"/>
-          <w:lang w:val="es-ES"/>
-        </w:rPr>
-        <w:t xml:space="preserve"> </w:t>
-      </w:r>
-      <w:proofErr w:type="spellStart"/>
-      <w:r>
-        <w:rPr>
-          <w:rFonts w:ascii="Cascadia Mono" w:hAnsi="Cascadia Mono" w:cs="Cascadia Mono"/>
-          <w:color w:val="FF0000"/>
-          <w:sz w:val="19"/>
-          <w:szCs w:val="19"/>
-          <w:lang w:val="es-ES"/>
-        </w:rPr>
-        <w:t>name</w:t>
-      </w:r>
-      <w:proofErr w:type="spellEnd"/>
-      <w:r>
-        <w:rPr>
-          <w:rFonts w:ascii="Cascadia Mono" w:hAnsi="Cascadia Mono" w:cs="Cascadia Mono"/>
-          <w:color w:val="0000FF"/>
-          <w:sz w:val="19"/>
-          <w:szCs w:val="19"/>
-          <w:lang w:val="es-ES"/>
-        </w:rPr>
-        <w:t>="Conceptos[1].</w:t>
+      <w:proofErr w:type="gramStart"/>
+      <w:r>
+        <w:rPr>
+          <w:rFonts w:ascii="Cascadia Mono" w:hAnsi="Cascadia Mono" w:cs="Cascadia Mono"/>
+          <w:color w:val="0000FF"/>
+          <w:sz w:val="19"/>
+          <w:szCs w:val="19"/>
+          <w:lang w:val="es-ES"/>
+        </w:rPr>
+        <w:t>Conceptos[</w:t>
+      </w:r>
+      <w:proofErr w:type="gramEnd"/>
+      <w:r>
+        <w:rPr>
+          <w:rFonts w:ascii="Cascadia Mono" w:hAnsi="Cascadia Mono" w:cs="Cascadia Mono"/>
+          <w:color w:val="0000FF"/>
+          <w:sz w:val="19"/>
+          <w:szCs w:val="19"/>
+          <w:lang w:val="es-ES"/>
+        </w:rPr>
+        <w:t>1].</w:t>
       </w:r>
       <w:proofErr w:type="spellStart"/>
       <w:r>
@@ -20947,8 +21663,17 @@
           <w:sz w:val="24"/>
           <w:szCs w:val="24"/>
         </w:rPr>
-        <w:t xml:space="preserve"> =  9</w:t>
-      </w:r>
+        <w:t xml:space="preserve"> </w:t>
+      </w:r>
+      <w:proofErr w:type="gramStart"/>
+      <w:r>
+        <w:rPr>
+          <w:sz w:val="24"/>
+          <w:szCs w:val="24"/>
+        </w:rPr>
+        <w:t>=  9</w:t>
+      </w:r>
+      <w:proofErr w:type="gramEnd"/>
     </w:p>
     <w:p>
       <w:pPr>
@@ -21047,6 +21772,7 @@
         <w:rPr>
           <w:b/>
           <w:bCs/>
+          <w:noProof/>
           <w:sz w:val="24"/>
           <w:szCs w:val="24"/>
         </w:rPr>
@@ -21150,6 +21876,7 @@
         <w:rPr>
           <w:b/>
           <w:bCs/>
+          <w:noProof/>
           <w:sz w:val="24"/>
           <w:szCs w:val="24"/>
         </w:rPr>
@@ -21262,6 +21989,7 @@
         <w:rPr>
           <w:b/>
           <w:bCs/>
+          <w:noProof/>
           <w:sz w:val="24"/>
           <w:szCs w:val="24"/>
         </w:rPr>
@@ -21381,60 +22109,83 @@
           <w:szCs w:val="24"/>
         </w:rPr>
       </w:pPr>
-      <w:r>
+      <w:hyperlink r:id="rId33" w:history="1">
+        <w:r>
+          <w:rPr>
+            <w:rStyle w:val="Hipervnculo"/>
+            <w:b/>
+            <w:bCs/>
+            <w:sz w:val="24"/>
+            <w:szCs w:val="24"/>
+          </w:rPr>
+          <w:t>https://www.youtube.com/watch?v=NTFnC7gF64Q</w:t>
+        </w:r>
+      </w:hyperlink>
+    </w:p>
+    <w:p>
+      <w:pPr>
         <w:rPr>
           <w:b/>
           <w:bCs/>
           <w:sz w:val="24"/>
           <w:szCs w:val="24"/>
         </w:rPr>
-        <w:t>Lo abrimos en local:</w:t>
-      </w:r>
-    </w:p>
-    <w:p>
-      <w:pPr>
-        <w:rPr>
-          <w:sz w:val="24"/>
-          <w:szCs w:val="24"/>
-        </w:rPr>
-      </w:pPr>
-      <w:r>
-        <w:rPr>
-          <w:sz w:val="24"/>
-          <w:szCs w:val="24"/>
-        </w:rPr>
-        <w:t xml:space="preserve">Le damos en </w:t>
-      </w:r>
-      <w:proofErr w:type="spellStart"/>
-      <w:r>
-        <w:rPr>
-          <w:sz w:val="24"/>
-          <w:szCs w:val="24"/>
-        </w:rPr>
-        <w:t>add</w:t>
-      </w:r>
-      <w:proofErr w:type="spellEnd"/>
-    </w:p>
-    <w:p>
-      <w:pPr>
+      </w:pPr>
+      <w:r>
         <w:rPr>
           <w:b/>
           <w:bCs/>
           <w:sz w:val="24"/>
           <w:szCs w:val="24"/>
         </w:rPr>
-      </w:pPr>
-      <w:r>
+        <w:t>Lo abrimos en local:</w:t>
+      </w:r>
+    </w:p>
+    <w:p>
+      <w:pPr>
+        <w:rPr>
+          <w:sz w:val="24"/>
+          <w:szCs w:val="24"/>
+        </w:rPr>
+      </w:pPr>
+      <w:r>
+        <w:rPr>
+          <w:sz w:val="24"/>
+          <w:szCs w:val="24"/>
+        </w:rPr>
+        <w:t xml:space="preserve">Le damos en </w:t>
+      </w:r>
+      <w:proofErr w:type="spellStart"/>
+      <w:r>
+        <w:rPr>
+          <w:sz w:val="24"/>
+          <w:szCs w:val="24"/>
+        </w:rPr>
+        <w:t>add</w:t>
+      </w:r>
+      <w:proofErr w:type="spellEnd"/>
+    </w:p>
+    <w:p>
+      <w:pPr>
         <w:rPr>
           <w:b/>
           <w:bCs/>
           <w:sz w:val="24"/>
           <w:szCs w:val="24"/>
         </w:rPr>
+      </w:pPr>
+      <w:r>
+        <w:rPr>
+          <w:b/>
+          <w:bCs/>
+          <w:noProof/>
+          <w:sz w:val="24"/>
+          <w:szCs w:val="24"/>
+        </w:rPr>
         <w:drawing>
-          <wp:inline distT="0" distB="0" distL="0" distR="0" wp14:anchorId="5801E5F0" wp14:editId="792E3624">
-            <wp:extent cx="4566550" cy="3028950"/>
-            <wp:effectExtent l="0" t="0" r="5715" b="0"/>
+          <wp:inline distT="0" distB="0" distL="0" distR="0" wp14:anchorId="5801E5F0" wp14:editId="283ABE36">
+            <wp:extent cx="4219575" cy="2798805"/>
+            <wp:effectExtent l="0" t="0" r="0" b="1905"/>
             <wp:docPr id="29" name="Imagen 29" descr="Interfaz de usuario gráfica, Texto, Aplicación, Word, Correo electrónico&#10;&#10;Descripción generada automáticamente"/>
             <wp:cNvGraphicFramePr>
               <a:graphicFrameLocks xmlns:a="http://schemas.openxmlformats.org/drawingml/2006/main" noChangeAspect="1"/>
@@ -21447,7 +22198,7 @@
                     <pic:cNvPicPr/>
                   </pic:nvPicPr>
                   <pic:blipFill>
-                    <a:blip r:embed="rId33"/>
+                    <a:blip r:embed="rId34"/>
                     <a:stretch>
                       <a:fillRect/>
                     </a:stretch>
@@ -21455,7 +22206,7 @@
                   <pic:spPr>
                     <a:xfrm>
                       <a:off x="0" y="0"/>
-                      <a:ext cx="4571990" cy="3032559"/>
+                      <a:ext cx="4227557" cy="2804100"/>
                     </a:xfrm>
                     <a:prstGeom prst="rect">
                       <a:avLst/>
@@ -21484,18 +22235,19 @@
           <w:sz w:val="24"/>
           <w:szCs w:val="24"/>
         </w:rPr>
-        <w:t>Listo estamos en la rama master:</w:t>
-      </w:r>
-    </w:p>
-    <w:p>
-      <w:pPr>
+        <w:t xml:space="preserve">Listo estamos en la rama </w:t>
+      </w:r>
+      <w:proofErr w:type="gramStart"/>
+      <w:r>
         <w:rPr>
           <w:b/>
           <w:bCs/>
           <w:sz w:val="24"/>
           <w:szCs w:val="24"/>
         </w:rPr>
-      </w:pPr>
+        <w:t>master</w:t>
+      </w:r>
+      <w:proofErr w:type="gramEnd"/>
       <w:r>
         <w:rPr>
           <w:b/>
@@ -21503,9 +22255,29 @@
           <w:sz w:val="24"/>
           <w:szCs w:val="24"/>
         </w:rPr>
+        <w:t>:</w:t>
+      </w:r>
+    </w:p>
+    <w:p>
+      <w:pPr>
+        <w:rPr>
+          <w:b/>
+          <w:bCs/>
+          <w:sz w:val="24"/>
+          <w:szCs w:val="24"/>
+        </w:rPr>
+      </w:pPr>
+      <w:r>
+        <w:rPr>
+          <w:b/>
+          <w:bCs/>
+          <w:noProof/>
+          <w:sz w:val="24"/>
+          <w:szCs w:val="24"/>
+        </w:rPr>
         <w:drawing>
-          <wp:inline distT="0" distB="0" distL="0" distR="0" wp14:anchorId="6C50E0B0" wp14:editId="0A4F23D7">
-            <wp:extent cx="5781675" cy="5224279"/>
+          <wp:inline distT="0" distB="0" distL="0" distR="0" wp14:anchorId="6C50E0B0" wp14:editId="1FF17EC2">
+            <wp:extent cx="5638800" cy="5095178"/>
             <wp:effectExtent l="0" t="0" r="0" b="0"/>
             <wp:docPr id="30" name="Imagen 30" descr="Interfaz de usuario gráfica, Aplicación&#10;&#10;Descripción generada automáticamente"/>
             <wp:cNvGraphicFramePr>
@@ -21519,7 +22291,7 @@
                     <pic:cNvPicPr/>
                   </pic:nvPicPr>
                   <pic:blipFill>
-                    <a:blip r:embed="rId34"/>
+                    <a:blip r:embed="rId35"/>
                     <a:stretch>
                       <a:fillRect/>
                     </a:stretch>
@@ -21527,7 +22299,7 @@
                   <pic:spPr>
                     <a:xfrm>
                       <a:off x="0" y="0"/>
-                      <a:ext cx="5787046" cy="5229132"/>
+                      <a:ext cx="5645451" cy="5101188"/>
                     </a:xfrm>
                     <a:prstGeom prst="rect">
                       <a:avLst/>
@@ -21611,40 +22383,63 @@
     <w:p>
       <w:pPr>
         <w:rPr>
-          <w:sz w:val="24"/>
-          <w:szCs w:val="24"/>
-        </w:rPr>
-      </w:pPr>
-      <w:r>
-        <w:rPr>
-          <w:sz w:val="24"/>
-          <w:szCs w:val="24"/>
-        </w:rPr>
-        <w:t xml:space="preserve">La llamamos </w:t>
-      </w:r>
-      <w:proofErr w:type="spellStart"/>
-      <w:r>
-        <w:rPr>
-          <w:sz w:val="24"/>
-          <w:szCs w:val="24"/>
-        </w:rPr>
-        <w:t>ConceptosJS</w:t>
-      </w:r>
-      <w:proofErr w:type="spellEnd"/>
-    </w:p>
-    <w:p>
-      <w:pPr>
-        <w:rPr>
           <w:b/>
           <w:bCs/>
           <w:sz w:val="24"/>
           <w:szCs w:val="24"/>
         </w:rPr>
       </w:pPr>
-      <w:r>
+      <w:hyperlink r:id="rId36" w:history="1">
+        <w:r>
+          <w:rPr>
+            <w:rStyle w:val="Hipervnculo"/>
+            <w:b/>
+            <w:bCs/>
+            <w:sz w:val="24"/>
+            <w:szCs w:val="24"/>
+          </w:rPr>
+          <w:t>https://www.youtube.com/watch?v=t-2B9yIlICk</w:t>
+        </w:r>
+      </w:hyperlink>
+    </w:p>
+    <w:p>
+      <w:pPr>
+        <w:rPr>
+          <w:sz w:val="24"/>
+          <w:szCs w:val="24"/>
+        </w:rPr>
+      </w:pPr>
+      <w:r>
+        <w:rPr>
+          <w:sz w:val="24"/>
+          <w:szCs w:val="24"/>
+        </w:rPr>
+        <w:t xml:space="preserve">La llamamos </w:t>
+      </w:r>
+      <w:proofErr w:type="spellStart"/>
+      <w:r>
+        <w:rPr>
+          <w:sz w:val="24"/>
+          <w:szCs w:val="24"/>
+        </w:rPr>
+        <w:t>ConceptosJS</w:t>
+      </w:r>
+      <w:proofErr w:type="spellEnd"/>
+    </w:p>
+    <w:p>
+      <w:pPr>
         <w:rPr>
           <w:b/>
           <w:bCs/>
+          <w:sz w:val="24"/>
+          <w:szCs w:val="24"/>
+        </w:rPr>
+      </w:pPr>
+      <w:r>
+        <w:rPr>
+          <w:b/>
+          <w:bCs/>
+          <w:noProof/>
           <w:sz w:val="24"/>
           <w:szCs w:val="24"/>
         </w:rPr>
@@ -21664,7 +22459,7 @@
                     <pic:cNvPicPr/>
                   </pic:nvPicPr>
                   <pic:blipFill>
-                    <a:blip r:embed="rId35"/>
+                    <a:blip r:embed="rId37"/>
                     <a:stretch>
                       <a:fillRect/>
                     </a:stretch>
@@ -21710,22 +22505,43 @@
           <w:sz w:val="24"/>
           <w:szCs w:val="24"/>
         </w:rPr>
-        <w:t>Nos colocamos sobre la nueva rama que es una copia de master:</w:t>
-      </w:r>
-    </w:p>
-    <w:p>
-      <w:pPr>
+        <w:t xml:space="preserve">Nos colocamos sobre la nueva rama que es una copia de </w:t>
+      </w:r>
+      <w:proofErr w:type="gramStart"/>
+      <w:r>
         <w:rPr>
           <w:b/>
           <w:bCs/>
           <w:sz w:val="24"/>
           <w:szCs w:val="24"/>
         </w:rPr>
-      </w:pPr>
+        <w:t>master</w:t>
+      </w:r>
+      <w:proofErr w:type="gramEnd"/>
       <w:r>
         <w:rPr>
           <w:b/>
           <w:bCs/>
+          <w:sz w:val="24"/>
+          <w:szCs w:val="24"/>
+        </w:rPr>
+        <w:t>:</w:t>
+      </w:r>
+    </w:p>
+    <w:p>
+      <w:pPr>
+        <w:rPr>
+          <w:b/>
+          <w:bCs/>
+          <w:sz w:val="24"/>
+          <w:szCs w:val="24"/>
+        </w:rPr>
+      </w:pPr>
+      <w:r>
+        <w:rPr>
+          <w:b/>
+          <w:bCs/>
+          <w:noProof/>
           <w:sz w:val="24"/>
           <w:szCs w:val="24"/>
         </w:rPr>
@@ -21745,7 +22561,7 @@
                     <pic:cNvPicPr/>
                   </pic:nvPicPr>
                   <pic:blipFill>
-                    <a:blip r:embed="rId36"/>
+                    <a:blip r:embed="rId38"/>
                     <a:stretch>
                       <a:fillRect/>
                     </a:stretch>
@@ -21829,6 +22645,7 @@
       </w:pPr>
       <w:r>
         <w:rPr>
+          <w:noProof/>
           <w:sz w:val="24"/>
           <w:szCs w:val="24"/>
         </w:rPr>
@@ -21848,7 +22665,7 @@
                     <pic:cNvPicPr/>
                   </pic:nvPicPr>
                   <pic:blipFill>
-                    <a:blip r:embed="rId37"/>
+                    <a:blip r:embed="rId39"/>
                     <a:stretch>
                       <a:fillRect/>
                     </a:stretch>
@@ -21947,7 +22764,6 @@
           <w:sz w:val="40"/>
           <w:szCs w:val="40"/>
         </w:rPr>
-        <w:lastRenderedPageBreak/>
         <w:t>DETALLE DINAMICO USANDO JAVA SCRIPT:</w:t>
       </w:r>
     </w:p>
@@ -21958,7 +22774,7 @@
           <w:szCs w:val="24"/>
         </w:rPr>
       </w:pPr>
-      <w:hyperlink r:id="rId38" w:history="1">
+      <w:hyperlink r:id="rId40" w:history="1">
         <w:r>
           <w:rPr>
             <w:rStyle w:val="Hipervnculo"/>

</xml_diff>